<commit_message>
Filled in Section 7
</commit_message>
<xml_diff>
--- a/Part_2_Waste_Drop_Introduction.docx
+++ b/Part_2_Waste_Drop_Introduction.docx
@@ -140,7 +140,7 @@
           <w:noProof/>
         </w:rPr>
         <w:drawing>
-          <wp:inline distT="0" distB="0" distL="0" distR="0" wp14:anchorId="13C50A24" wp14:editId="02EB563F">
+          <wp:inline distT="0" distB="0" distL="0" distR="0" wp14:anchorId="13C50A24" wp14:editId="5B1CAA4E">
             <wp:extent cx="3680460" cy="3680460"/>
             <wp:effectExtent l="0" t="0" r="0" b="0"/>
             <wp:docPr id="1615249485" name="Picture 3" descr="Make a simple logo for a company called &quot;WasteDrop&quot;, an app for food inventory management. Include the name of the company in the logo."/>
@@ -4403,13 +4403,8 @@
         <w:t>As a user, I want to be able to login to the account I created on WasteDrop and access their and only their accounts</w:t>
       </w:r>
       <w:r>
-        <w:t xml:space="preserve">, so that I can access my own </w:t>
-      </w:r>
-      <w:proofErr w:type="gramStart"/>
-      <w:r>
-        <w:t>account</w:t>
-      </w:r>
-      <w:proofErr w:type="gramEnd"/>
+        <w:t>, so that I can access my own account</w:t>
+      </w:r>
     </w:p>
     <w:p>
       <w:pPr>
@@ -5130,15 +5125,7 @@
         <w:ind w:firstLine="720"/>
       </w:pPr>
       <w:r>
-        <w:t xml:space="preserve">Users will have the option to log out of their account when they are finished using the app, closing their </w:t>
-      </w:r>
-      <w:proofErr w:type="gramStart"/>
-      <w:r>
-        <w:t>session</w:t>
-      </w:r>
-      <w:proofErr w:type="gramEnd"/>
-      <w:r>
-        <w:t xml:space="preserve"> and ensuring security of their account information.</w:t>
+        <w:t>Users will have the option to log out of their account when they are finished using the app, closing their session and ensuring security of their account information.</w:t>
       </w:r>
     </w:p>
     <w:p>
@@ -5458,13 +5445,8 @@
     </w:p>
     <w:p>
       <w:r>
-        <w:t xml:space="preserve">Users will be able to reduce inventory count quantity of an item by more than just </w:t>
-      </w:r>
-      <w:proofErr w:type="gramStart"/>
-      <w:r>
-        <w:t>1</w:t>
-      </w:r>
-      <w:proofErr w:type="gramEnd"/>
+        <w:t>Users will be able to reduce inventory count quantity of an item by more than just 1</w:t>
+      </w:r>
     </w:p>
     <w:p>
       <w:pPr>
@@ -5636,15 +5618,7 @@
         <w:ind w:firstLine="720"/>
       </w:pPr>
       <w:r>
-        <w:t xml:space="preserve">Team developers will have their user stories assigned to them based on their past coding experiences, developing experiences, and what they have been able to learn through research this semester. Each developer will be assigned a reasonable </w:t>
-      </w:r>
-      <w:proofErr w:type="gramStart"/>
-      <w:r>
-        <w:t>amount</w:t>
-      </w:r>
-      <w:proofErr w:type="gramEnd"/>
-      <w:r>
-        <w:t xml:space="preserve"> of stories each sprint to ensure that the project moves smoothly and on time. </w:t>
+        <w:t xml:space="preserve">Team developers will have their user stories assigned to them based on their past coding experiences, developing experiences, and what they have been able to learn through research this semester. Each developer will be assigned a reasonable amount of stories each sprint to ensure that the project moves smoothly and on time. </w:t>
       </w:r>
     </w:p>
     <w:p>
@@ -6458,15 +6432,7 @@
     </w:p>
     <w:p>
       <w:r>
-        <w:t xml:space="preserve">Define design //using scholarly literature to support your </w:t>
-      </w:r>
-      <w:proofErr w:type="gramStart"/>
-      <w:r>
-        <w:t>definition;</w:t>
-      </w:r>
-      <w:proofErr w:type="gramEnd"/>
-      <w:r>
-        <w:t xml:space="preserve"> following APA citation</w:t>
+        <w:t>Define design //using scholarly literature to support your definition; following APA citation</w:t>
       </w:r>
       <w:r>
         <w:t>. NOTE FOR US: BE SURE TO INCLUDE SOURCE CITATIONS IN SECTION 8 - SOURCES</w:t>
@@ -6484,13 +6450,8 @@
     </w:p>
     <w:p>
       <w:r>
-        <w:t xml:space="preserve">Introduce your design process – the process invoked by your </w:t>
-      </w:r>
-      <w:proofErr w:type="gramStart"/>
-      <w:r>
-        <w:t>team</w:t>
-      </w:r>
-      <w:proofErr w:type="gramEnd"/>
+        <w:t>Introduce your design process – the process invoked by your team</w:t>
+      </w:r>
     </w:p>
     <w:p>
       <w:pPr>
@@ -6504,13 +6465,8 @@
     </w:p>
     <w:p>
       <w:r>
-        <w:t xml:space="preserve">Demonstrate the design </w:t>
-      </w:r>
-      <w:proofErr w:type="gramStart"/>
-      <w:r>
-        <w:t>graphically</w:t>
-      </w:r>
-      <w:proofErr w:type="gramEnd"/>
+        <w:t>Demonstrate the design graphically</w:t>
+      </w:r>
     </w:p>
     <w:p>
       <w:pPr>
@@ -6521,13 +6477,8 @@
         </w:numPr>
       </w:pPr>
       <w:r>
-        <w:t xml:space="preserve">Use case </w:t>
-      </w:r>
-      <w:proofErr w:type="gramStart"/>
-      <w:r>
-        <w:t>Diagrams</w:t>
-      </w:r>
-      <w:proofErr w:type="gramEnd"/>
+        <w:t>Use case Diagrams</w:t>
+      </w:r>
     </w:p>
     <w:p>
       <w:pPr>
@@ -6584,11 +6535,14 @@
       <w:bookmarkEnd w:id="44"/>
     </w:p>
     <w:p>
-      <w:r>
-        <w:t>be sure to provide a justification for design decisions made during the project (hint* - take notes as you are going through the process, journal even…this will help you with this portion of the project).</w:t>
-      </w:r>
-      <w:r>
-        <w:t xml:space="preserve"> NOTE FOR US: DO NOT FILL ANYTHING IN HERE, JUST PUTTING THE GENERAL DIRECTIONS FOR SECTION 7 HERE</w:t>
+      <w:pPr>
+        <w:ind w:firstLine="720"/>
+      </w:pPr>
+      <w:r>
+        <w:t>In this section, each of the major issues that the team encountered will be split up and detailed rationale will be included for each issue.</w:t>
+      </w:r>
+      <w:r>
+        <w:t xml:space="preserve"> Each issue will include a section on issue definition, guiding criteria, design decisions made, and alternatives considered. Any discourse that was had among the developers regarding each part of the design process will be included.</w:t>
       </w:r>
     </w:p>
     <w:p>
@@ -6597,13 +6551,181 @@
       </w:pPr>
       <w:bookmarkStart w:id="45" w:name="_Toc148778374"/>
       <w:r>
-        <w:t>7.1 – Issues Addressed</w:t>
+        <w:t xml:space="preserve">7.1 – </w:t>
       </w:r>
       <w:bookmarkEnd w:id="45"/>
-    </w:p>
-    <w:p>
-      <w:r>
-        <w:t>The issues that were addressed</w:t>
+      <w:r>
+        <w:t>Design Framework</w:t>
+      </w:r>
+    </w:p>
+    <w:p>
+      <w:pPr>
+        <w:pStyle w:val="Heading3"/>
+      </w:pPr>
+      <w:r>
+        <w:t xml:space="preserve">7.1.1 – Issue </w:t>
+      </w:r>
+      <w:r>
+        <w:t>D</w:t>
+      </w:r>
+      <w:r>
+        <w:t>efined</w:t>
+      </w:r>
+    </w:p>
+    <w:p>
+      <w:pPr>
+        <w:ind w:firstLine="720"/>
+      </w:pPr>
+      <w:r>
+        <w:t xml:space="preserve">WasteDrop has encountered </w:t>
+      </w:r>
+      <w:r>
+        <w:t>several</w:t>
+      </w:r>
+      <w:r>
+        <w:t xml:space="preserve"> issues regarding its design. At the project’s onset, the team had decided on using Node</w:t>
+      </w:r>
+      <w:r>
+        <w:t>JS</w:t>
+      </w:r>
+      <w:r>
+        <w:t>, a</w:t>
+      </w:r>
+      <w:r>
+        <w:t xml:space="preserve"> popular open-source asynchronous event-driven JavaScript runtime used for developing web applications, and ReactJS as a front-end library framework for the application’s development. However, it was discovered early on that support for these frameworks was not sufficient, and early versions of WasteDrop had to be scrapped. </w:t>
+      </w:r>
+      <w:r>
+        <w:t>Ed and Samuel have experience working in multiple frameworks, and therefore discusses among the group what they had worked with and what would be the best for WasteDrop’s purposes.</w:t>
+      </w:r>
+    </w:p>
+    <w:p>
+      <w:pPr>
+        <w:pStyle w:val="Heading3"/>
+      </w:pPr>
+      <w:r>
+        <w:t>7.1.2 – Guiding Criteria</w:t>
+      </w:r>
+    </w:p>
+    <w:p>
+      <w:r>
+        <w:tab/>
+        <w:t xml:space="preserve">When discussing what framework to use for the project, the team worked on multiple criteria. A framework that was easy to work with was a priority, as only a few members of the team had web application development experience. </w:t>
+      </w:r>
+      <w:r>
+        <w:t xml:space="preserve">Having an easy-to-develop framework would make it so that the learning curve was not steep, and that meaningful development could occur at a faster pace. </w:t>
+      </w:r>
+    </w:p>
+    <w:p>
+      <w:r>
+        <w:tab/>
+        <w:t xml:space="preserve">Continuing along the line of ease-of-use, the team also wanted to select a framework that was coded using a language that the entire team was familiar with. Upon discussion, it was found </w:t>
+      </w:r>
+      <w:r>
+        <w:lastRenderedPageBreak/>
+        <w:t>that each member of the team had experience with Python, so selecting a framework in that language would prove highly beneficial to the development process.</w:t>
+      </w:r>
+    </w:p>
+    <w:p>
+      <w:r>
+        <w:tab/>
+        <w:t xml:space="preserve">Having an open-source framework would allow the team to use the repertoire of online resources that exist for that framework to aid in any issues encountered during development. Open source also meant that the team would not have to worry about budgeting the project’s development. </w:t>
+      </w:r>
+    </w:p>
+    <w:p>
+      <w:pPr>
+        <w:pStyle w:val="Heading3"/>
+      </w:pPr>
+      <w:r>
+        <w:t>7.1.3 – Design Decision</w:t>
+      </w:r>
+    </w:p>
+    <w:p>
+      <w:pPr>
+        <w:ind w:firstLine="720"/>
+      </w:pPr>
+      <w:r>
+        <w:t>Therefore, the team selected a Python framework known as Stream</w:t>
+      </w:r>
+      <w:r>
+        <w:t>l</w:t>
+      </w:r>
+      <w:r>
+        <w:t>it. Stream</w:t>
+      </w:r>
+      <w:r>
+        <w:t>l</w:t>
+      </w:r>
+      <w:r>
+        <w:t xml:space="preserve">it is an </w:t>
+      </w:r>
+      <w:r>
+        <w:t>open-source</w:t>
+      </w:r>
+      <w:r>
+        <w:t xml:space="preserve"> Python application framework built for data science web applications. The framework is targeted for data scientists with little web development experience, making it easy to learn and use for our team.</w:t>
+      </w:r>
+    </w:p>
+    <w:p>
+      <w:pPr>
+        <w:ind w:firstLine="720"/>
+      </w:pPr>
+      <w:r>
+        <w:t xml:space="preserve">Surrounding this decision was heavy discourse among the team, as it meant that switching to this framework would cause all the work done so far would have to be recreated. </w:t>
+      </w:r>
+      <w:r>
+        <w:t xml:space="preserve">The team considered the long-term development of the project, and what each framework would mean for the design and ongoing development of WasteDrop. For example, Ed suggested an alternative open-source framework, and it boasted many positive aspects, however it did not use languages that the team knew well. </w:t>
+      </w:r>
+      <w:r>
+        <w:t xml:space="preserve">After it had been fully discussed among the team, </w:t>
+      </w:r>
+      <w:r>
+        <w:t>the final decision was made to work with Streamlit as our web app development framework.</w:t>
+      </w:r>
+    </w:p>
+    <w:p>
+      <w:pPr>
+        <w:pStyle w:val="Heading3"/>
+      </w:pPr>
+      <w:r>
+        <w:t>7.1.4 – Alternatives Considered</w:t>
+      </w:r>
+    </w:p>
+    <w:p>
+      <w:r>
+        <w:tab/>
+        <w:t xml:space="preserve">One of the strong contenders for a framework that was proposed by Ed was Ionic. Ionic </w:t>
+      </w:r>
+      <w:r>
+        <w:t xml:space="preserve">is an open-source web software development kit (SDK) that is built upon Angular framework and Apache Cordova. It is meant for our use case, in that it is built upon the idea of web development </w:t>
+      </w:r>
+      <w:r>
+        <w:lastRenderedPageBreak/>
+        <w:t>for those that are less experienced</w:t>
+      </w:r>
+      <w:r>
+        <w:t xml:space="preserve"> (Altexsoft, 2019)</w:t>
+      </w:r>
+      <w:r>
+        <w:t xml:space="preserve">. However, this was not chosen as </w:t>
+      </w:r>
+      <w:r>
+        <w:t>better suited</w:t>
+      </w:r>
+      <w:r>
+        <w:t xml:space="preserve"> for mobile app development, and WasteDrop was to be a browser based web application.</w:t>
+      </w:r>
+    </w:p>
+    <w:p>
+      <w:r>
+        <w:tab/>
+      </w:r>
+      <w:r>
+        <w:t>Flask was another framework that was considered, as its main selling point was that it was easy to use and has an integrated unit testing system. This one was decided against as well, since it had no support for multi-page applications, and had no native object-relational mapping (Ahmed Bahgat, 2023).</w:t>
+      </w:r>
+    </w:p>
+    <w:p>
+      <w:r>
+        <w:tab/>
       </w:r>
     </w:p>
     <w:p>
@@ -6612,90 +6734,209 @@
       </w:pPr>
       <w:bookmarkStart w:id="46" w:name="_Toc148778375"/>
       <w:r>
-        <w:t>7.2 – Alternatives</w:t>
+        <w:t xml:space="preserve">7.2 – </w:t>
       </w:r>
       <w:bookmarkEnd w:id="46"/>
-    </w:p>
-    <w:p>
-      <w:r>
-        <w:t>The alternatives that were considered</w:t>
-      </w:r>
-    </w:p>
-    <w:p>
-      <w:pPr>
-        <w:pStyle w:val="Heading2"/>
-      </w:pPr>
-      <w:bookmarkStart w:id="47" w:name="_Toc148778376"/>
-      <w:r>
-        <w:t>7.3 – Decisions Made</w:t>
-      </w:r>
-      <w:bookmarkEnd w:id="47"/>
-    </w:p>
-    <w:p>
-      <w:r>
-        <w:t xml:space="preserve">The decisions that were made to resolve the </w:t>
-      </w:r>
-      <w:proofErr w:type="gramStart"/>
-      <w:r>
-        <w:t>issues</w:t>
-      </w:r>
-      <w:proofErr w:type="gramEnd"/>
-    </w:p>
-    <w:p>
-      <w:pPr>
-        <w:pStyle w:val="Heading2"/>
-      </w:pPr>
-      <w:bookmarkStart w:id="48" w:name="_Toc148778377"/>
-      <w:r>
-        <w:t>7.4 – Guiding Criteria</w:t>
-      </w:r>
-      <w:bookmarkEnd w:id="48"/>
-    </w:p>
-    <w:p>
-      <w:r>
-        <w:t xml:space="preserve">The criteria used to guide </w:t>
-      </w:r>
-      <w:proofErr w:type="gramStart"/>
-      <w:r>
-        <w:t>decisions</w:t>
-      </w:r>
-      <w:proofErr w:type="gramEnd"/>
-    </w:p>
-    <w:p>
-      <w:pPr>
-        <w:pStyle w:val="Heading2"/>
-      </w:pPr>
-      <w:bookmarkStart w:id="49" w:name="_Toc148778378"/>
-      <w:r>
-        <w:t>7.5 – Developer Discourse</w:t>
-      </w:r>
-      <w:bookmarkEnd w:id="49"/>
-    </w:p>
-    <w:p>
-      <w:r>
-        <w:t xml:space="preserve">The debate developers went through to reach a </w:t>
-      </w:r>
-      <w:proofErr w:type="gramStart"/>
-      <w:r>
-        <w:t>decision</w:t>
-      </w:r>
-      <w:proofErr w:type="gramEnd"/>
+      <w:r>
+        <w:t>User Interface</w:t>
+      </w:r>
+    </w:p>
+    <w:p>
+      <w:pPr>
+        <w:pStyle w:val="Heading3"/>
+      </w:pPr>
+      <w:r>
+        <w:t>7.2.1 – Issue Defined</w:t>
+      </w:r>
+    </w:p>
+    <w:p>
+      <w:pPr>
+        <w:ind w:firstLine="720"/>
+      </w:pPr>
+      <w:r>
+        <w:t xml:space="preserve">Enterprise applications tend to be feature rich and offer a strong set of capabilities. This comes with the drawback that training to use these enterprise applications can take longer than a more user friendly, simplified application meant for the public. Conversely, applications developed specifically for personal use will have a very simple set of features that are easy to pick </w:t>
+      </w:r>
+      <w:r>
+        <w:t>up but</w:t>
+      </w:r>
+      <w:r>
+        <w:t xml:space="preserve"> are lacking the depth that is sometimes needed for the individual’s use case.</w:t>
+      </w:r>
+    </w:p>
+    <w:p>
+      <w:r>
+        <w:tab/>
+        <w:t xml:space="preserve">This issue was a topic of debate in one of the meetings. </w:t>
+      </w:r>
+      <w:r>
+        <w:t>Ryan and Abel were of opposing positions on the matter. Ryan argued that the application would make more sense for individual use, as the front-end simplicity of a personal application would be better suited for our application’s purpose. Abel countered that a more enterprise-focused application would allow us to expand greatly upon the feature set.</w:t>
+      </w:r>
+    </w:p>
+    <w:p/>
+    <w:p>
+      <w:pPr>
+        <w:pStyle w:val="Heading3"/>
+      </w:pPr>
+      <w:r>
+        <w:lastRenderedPageBreak/>
+        <w:t>7.2.2 – Guiding Criteria</w:t>
+      </w:r>
+    </w:p>
+    <w:p>
+      <w:r>
+        <w:tab/>
+        <w:t>The decision for this design principle was made based on a few criteria. First, the team wanted to ensure that the project would remain in-scope for the target date towards the end of the semester. Going for too many features was projected to push our deadline beyond that of the allotted time we had, but going too simplistic would mean that the application</w:t>
+      </w:r>
+      <w:r>
+        <w:t xml:space="preserve"> would lack in its feature set, and fall short of our goals. A medium between the two had to be determined.</w:t>
+      </w:r>
+    </w:p>
+    <w:p>
+      <w:r>
+        <w:tab/>
+        <w:t>The team also wanted to decide based on the overall interest in developing certain features. Samuel, David and Ryan preferred a more user-friendly interface, as it would prove a good challenge to make something that is user friendly while also trying not to restrict the users too heavily.</w:t>
+      </w:r>
+    </w:p>
+    <w:p>
+      <w:pPr>
+        <w:pStyle w:val="Heading3"/>
+      </w:pPr>
+      <w:r>
+        <w:t>7.2.3 – Design Decision</w:t>
+      </w:r>
+    </w:p>
+    <w:p>
+      <w:r>
+        <w:tab/>
+      </w:r>
+      <w:r>
+        <w:t xml:space="preserve">WasteDrop was </w:t>
+      </w:r>
+      <w:r>
+        <w:t>then chosen</w:t>
+      </w:r>
+      <w:r>
+        <w:t xml:space="preserve"> to stand in the middle of these two design paradigms, </w:t>
+      </w:r>
+      <w:r>
+        <w:t xml:space="preserve">making </w:t>
+      </w:r>
+      <w:r>
+        <w:t>target audience</w:t>
+      </w:r>
+      <w:r>
+        <w:t>s</w:t>
+      </w:r>
+      <w:r>
+        <w:t xml:space="preserve"> both enterprise use and individual use</w:t>
+      </w:r>
+      <w:r>
+        <w:t>.</w:t>
+      </w:r>
+      <w:r>
+        <w:t xml:space="preserve"> This would allow our application to appeal to as many groups as possible, and it presented the team with unique challenges </w:t>
+      </w:r>
+      <w:r>
+        <w:t>to</w:t>
+      </w:r>
+      <w:r>
+        <w:t xml:space="preserve"> learn </w:t>
+      </w:r>
+      <w:r>
+        <w:t xml:space="preserve">from </w:t>
+      </w:r>
+      <w:r>
+        <w:t>and grow. A careful balance of features vs UI polish would be kept in order to remain within scope of the project, and it satisfied the interests of everyone on the team.</w:t>
+      </w:r>
+    </w:p>
+    <w:p>
+      <w:pPr>
+        <w:pStyle w:val="Heading3"/>
+      </w:pPr>
+      <w:r>
+        <w:t>7.2.4 – Alternatives Considered</w:t>
+      </w:r>
+    </w:p>
+    <w:p>
+      <w:pPr>
+        <w:ind w:firstLine="720"/>
+      </w:pPr>
+      <w:r>
+        <w:t>The alternatives in this situation were forgoing a simplistic user-interface for a more feature rich application, or having a trimmed down, slick application meant just for personal use. Both design paradigms offer positives and negatives, outlined by Ryan and Abel outlined in the sections above.</w:t>
+      </w:r>
     </w:p>
     <w:p/>
     <w:p/>
-    <w:p/>
-    <w:p/>
     <w:p>
       <w:pPr>
         <w:pStyle w:val="Heading1"/>
         <w:jc w:val="center"/>
       </w:pPr>
-      <w:bookmarkStart w:id="50" w:name="_Toc148778379"/>
-      <w:r>
-        <w:lastRenderedPageBreak/>
+      <w:bookmarkStart w:id="47" w:name="_Toc148778379"/>
+      <w:r>
         <w:t>Section 8 – Sources</w:t>
       </w:r>
-      <w:bookmarkEnd w:id="50"/>
+      <w:bookmarkEnd w:id="47"/>
+    </w:p>
+    <w:p>
+      <w:pPr>
+        <w:pStyle w:val="ListParagraph"/>
+        <w:numPr>
+          <w:ilvl w:val="0"/>
+          <w:numId w:val="14"/>
+        </w:numPr>
+      </w:pPr>
+      <w:r>
+        <w:t xml:space="preserve">(2019, May 21). </w:t>
+      </w:r>
+      <w:r>
+        <w:rPr>
+          <w:i/>
+          <w:iCs/>
+        </w:rPr>
+        <w:t>The Good and the Bad of Ionic Mobile Development</w:t>
+      </w:r>
+      <w:r>
+        <w:t xml:space="preserve">. AltexSoft. </w:t>
+      </w:r>
+      <w:hyperlink r:id="rId7" w:history="1">
+        <w:r>
+          <w:rPr>
+            <w:rStyle w:val="Hyperlink"/>
+          </w:rPr>
+          <w:t>https://www.altexsoft.com/blog/engineering/the-good-and-the-bad-of-ionic-mobile-development/</w:t>
+        </w:r>
+      </w:hyperlink>
+    </w:p>
+    <w:p>
+      <w:pPr>
+        <w:pStyle w:val="ListParagraph"/>
+        <w:numPr>
+          <w:ilvl w:val="0"/>
+          <w:numId w:val="14"/>
+        </w:numPr>
+      </w:pPr>
+      <w:r>
+        <w:t xml:space="preserve">(2023, September 13). </w:t>
+      </w:r>
+      <w:r>
+        <w:rPr>
+          <w:i/>
+          <w:iCs/>
+        </w:rPr>
+        <w:t>Flask Vs Django</w:t>
+      </w:r>
+      <w:r>
+        <w:t xml:space="preserve"> (A. Bahgat, Ed.). Kinsta.com. </w:t>
+      </w:r>
+      <w:hyperlink r:id="rId8" w:history="1">
+        <w:r>
+          <w:rPr>
+            <w:rStyle w:val="Hyperlink"/>
+          </w:rPr>
+          <w:t>https://kinsta.com/blog/flask-vs-django/</w:t>
+        </w:r>
+      </w:hyperlink>
     </w:p>
     <w:p/>
     <w:sectPr>
@@ -6711,6 +6952,92 @@
 <file path=word/numbering.xml><?xml version="1.0" encoding="utf-8"?>
 <w:numbering xmlns:wpc="http://schemas.microsoft.com/office/word/2010/wordprocessingCanvas" xmlns:cx="http://schemas.microsoft.com/office/drawing/2014/chartex" xmlns:cx1="http://schemas.microsoft.com/office/drawing/2015/9/8/chartex" xmlns:cx2="http://schemas.microsoft.com/office/drawing/2015/10/21/chartex" xmlns:cx3="http://schemas.microsoft.com/office/drawing/2016/5/9/chartex" xmlns:cx4="http://schemas.microsoft.com/office/drawing/2016/5/10/chartex" xmlns:cx5="http://schemas.microsoft.com/office/drawing/2016/5/11/chartex" xmlns:cx6="http://schemas.microsoft.com/office/drawing/2016/5/12/chartex" xmlns:cx7="http://schemas.microsoft.com/office/drawing/2016/5/13/chartex" xmlns:cx8="http://schemas.microsoft.com/office/drawing/2016/5/14/chartex" xmlns:mc="http://schemas.openxmlformats.org/markup-compatibility/2006" xmlns:aink="http://schemas.microsoft.com/office/drawing/2016/ink" xmlns:am3d="http://schemas.microsoft.com/office/drawing/2017/model3d" xmlns:o="urn:schemas-microsoft-com:office:office" xmlns:oel="http://schemas.microsoft.com/office/2019/extlst" xmlns:r="http://schemas.openxmlformats.org/officeDocument/2006/relationships" xmlns:m="http://schemas.openxmlformats.org/officeDocument/2006/math" xmlns:v="urn:schemas-microsoft-com:vml" xmlns:wp14="http://schemas.microsoft.com/office/word/2010/wordprocessingDrawing" xmlns:wp="http://schemas.openxmlformats.org/drawingml/2006/wordprocessingDrawing" xmlns:w10="urn:schemas-microsoft-com:office:word" xmlns:w="http://schemas.openxmlformats.org/wordprocessingml/2006/main" xmlns:w14="http://schemas.microsoft.com/office/word/2010/wordml" xmlns:w15="http://schemas.microsoft.com/office/word/2012/wordml" xmlns:w16cex="http://schemas.microsoft.com/office/word/2018/wordml/cex" xmlns:w16cid="http://schemas.microsoft.com/office/word/2016/wordml/cid" xmlns:w16="http://schemas.microsoft.com/office/word/2018/wordml" xmlns:w16sdtdh="http://schemas.microsoft.com/office/word/2020/wordml/sdtdatahash" xmlns:w16se="http://schemas.microsoft.com/office/word/2015/wordml/symex" xmlns:wpg="http://schemas.microsoft.com/office/word/2010/wordprocessingGroup" xmlns:wpi="http://schemas.microsoft.com/office/word/2010/wordprocessingInk" xmlns:wne="http://schemas.microsoft.com/office/word/2006/wordml" xmlns:wps="http://schemas.microsoft.com/office/word/2010/wordprocessingShape" mc:Ignorable="w14 w15 w16se w16cid w16 w16cex w16sdtdh wp14">
   <w:abstractNum w:abstractNumId="0" w15:restartNumberingAfterBreak="0">
+    <w:nsid w:val="07102EB8"/>
+    <w:multiLevelType w:val="hybridMultilevel"/>
+    <w:tmpl w:val="FE300A34"/>
+    <w:lvl w:ilvl="0" w:tplc="0409000F">
+      <w:start w:val="1"/>
+      <w:numFmt w:val="decimal"/>
+      <w:lvlText w:val="%1."/>
+      <w:lvlJc w:val="left"/>
+      <w:pPr>
+        <w:ind w:left="720" w:hanging="360"/>
+      </w:pPr>
+    </w:lvl>
+    <w:lvl w:ilvl="1" w:tplc="04090019" w:tentative="1">
+      <w:start w:val="1"/>
+      <w:numFmt w:val="lowerLetter"/>
+      <w:lvlText w:val="%2."/>
+      <w:lvlJc w:val="left"/>
+      <w:pPr>
+        <w:ind w:left="1440" w:hanging="360"/>
+      </w:pPr>
+    </w:lvl>
+    <w:lvl w:ilvl="2" w:tplc="0409001B" w:tentative="1">
+      <w:start w:val="1"/>
+      <w:numFmt w:val="lowerRoman"/>
+      <w:lvlText w:val="%3."/>
+      <w:lvlJc w:val="right"/>
+      <w:pPr>
+        <w:ind w:left="2160" w:hanging="180"/>
+      </w:pPr>
+    </w:lvl>
+    <w:lvl w:ilvl="3" w:tplc="0409000F" w:tentative="1">
+      <w:start w:val="1"/>
+      <w:numFmt w:val="decimal"/>
+      <w:lvlText w:val="%4."/>
+      <w:lvlJc w:val="left"/>
+      <w:pPr>
+        <w:ind w:left="2880" w:hanging="360"/>
+      </w:pPr>
+    </w:lvl>
+    <w:lvl w:ilvl="4" w:tplc="04090019" w:tentative="1">
+      <w:start w:val="1"/>
+      <w:numFmt w:val="lowerLetter"/>
+      <w:lvlText w:val="%5."/>
+      <w:lvlJc w:val="left"/>
+      <w:pPr>
+        <w:ind w:left="3600" w:hanging="360"/>
+      </w:pPr>
+    </w:lvl>
+    <w:lvl w:ilvl="5" w:tplc="0409001B" w:tentative="1">
+      <w:start w:val="1"/>
+      <w:numFmt w:val="lowerRoman"/>
+      <w:lvlText w:val="%6."/>
+      <w:lvlJc w:val="right"/>
+      <w:pPr>
+        <w:ind w:left="4320" w:hanging="180"/>
+      </w:pPr>
+    </w:lvl>
+    <w:lvl w:ilvl="6" w:tplc="0409000F" w:tentative="1">
+      <w:start w:val="1"/>
+      <w:numFmt w:val="decimal"/>
+      <w:lvlText w:val="%7."/>
+      <w:lvlJc w:val="left"/>
+      <w:pPr>
+        <w:ind w:left="5040" w:hanging="360"/>
+      </w:pPr>
+    </w:lvl>
+    <w:lvl w:ilvl="7" w:tplc="04090019" w:tentative="1">
+      <w:start w:val="1"/>
+      <w:numFmt w:val="lowerLetter"/>
+      <w:lvlText w:val="%8."/>
+      <w:lvlJc w:val="left"/>
+      <w:pPr>
+        <w:ind w:left="5760" w:hanging="360"/>
+      </w:pPr>
+    </w:lvl>
+    <w:lvl w:ilvl="8" w:tplc="0409001B" w:tentative="1">
+      <w:start w:val="1"/>
+      <w:numFmt w:val="lowerRoman"/>
+      <w:lvlText w:val="%9."/>
+      <w:lvlJc w:val="right"/>
+      <w:pPr>
+        <w:ind w:left="6480" w:hanging="180"/>
+      </w:pPr>
+    </w:lvl>
+  </w:abstractNum>
+  <w:abstractNum w:abstractNumId="1" w15:restartNumberingAfterBreak="0">
     <w:nsid w:val="07AB6889"/>
     <w:multiLevelType w:val="hybridMultilevel"/>
     <w:tmpl w:val="5172182E"/>
@@ -6823,7 +7150,7 @@
       </w:rPr>
     </w:lvl>
   </w:abstractNum>
-  <w:abstractNum w:abstractNumId="1" w15:restartNumberingAfterBreak="0">
+  <w:abstractNum w:abstractNumId="2" w15:restartNumberingAfterBreak="0">
     <w:nsid w:val="09CF01CA"/>
     <w:multiLevelType w:val="hybridMultilevel"/>
     <w:tmpl w:val="04D6F7DA"/>
@@ -6936,7 +7263,7 @@
       </w:rPr>
     </w:lvl>
   </w:abstractNum>
-  <w:abstractNum w:abstractNumId="2" w15:restartNumberingAfterBreak="0">
+  <w:abstractNum w:abstractNumId="3" w15:restartNumberingAfterBreak="0">
     <w:nsid w:val="284F0D13"/>
     <w:multiLevelType w:val="hybridMultilevel"/>
     <w:tmpl w:val="8CAAFCCA"/>
@@ -7049,7 +7376,7 @@
       </w:rPr>
     </w:lvl>
   </w:abstractNum>
-  <w:abstractNum w:abstractNumId="3" w15:restartNumberingAfterBreak="0">
+  <w:abstractNum w:abstractNumId="4" w15:restartNumberingAfterBreak="0">
     <w:nsid w:val="430443E6"/>
     <w:multiLevelType w:val="hybridMultilevel"/>
     <w:tmpl w:val="2FB8F5D4"/>
@@ -7162,7 +7489,7 @@
       </w:rPr>
     </w:lvl>
   </w:abstractNum>
-  <w:abstractNum w:abstractNumId="4" w15:restartNumberingAfterBreak="0">
+  <w:abstractNum w:abstractNumId="5" w15:restartNumberingAfterBreak="0">
     <w:nsid w:val="52AC62BC"/>
     <w:multiLevelType w:val="hybridMultilevel"/>
     <w:tmpl w:val="25B01802"/>
@@ -7275,7 +7602,7 @@
       </w:rPr>
     </w:lvl>
   </w:abstractNum>
-  <w:abstractNum w:abstractNumId="5" w15:restartNumberingAfterBreak="0">
+  <w:abstractNum w:abstractNumId="6" w15:restartNumberingAfterBreak="0">
     <w:nsid w:val="5A54008A"/>
     <w:multiLevelType w:val="hybridMultilevel"/>
     <w:tmpl w:val="CD549868"/>
@@ -7361,7 +7688,7 @@
       </w:pPr>
     </w:lvl>
   </w:abstractNum>
-  <w:abstractNum w:abstractNumId="6" w15:restartNumberingAfterBreak="0">
+  <w:abstractNum w:abstractNumId="7" w15:restartNumberingAfterBreak="0">
     <w:nsid w:val="66580C48"/>
     <w:multiLevelType w:val="hybridMultilevel"/>
     <w:tmpl w:val="8E0021B0"/>
@@ -7474,7 +7801,93 @@
       </w:rPr>
     </w:lvl>
   </w:abstractNum>
-  <w:abstractNum w:abstractNumId="7" w15:restartNumberingAfterBreak="0">
+  <w:abstractNum w:abstractNumId="8" w15:restartNumberingAfterBreak="0">
+    <w:nsid w:val="666F7390"/>
+    <w:multiLevelType w:val="hybridMultilevel"/>
+    <w:tmpl w:val="53EAC48A"/>
+    <w:lvl w:ilvl="0" w:tplc="0409000F">
+      <w:start w:val="1"/>
+      <w:numFmt w:val="decimal"/>
+      <w:lvlText w:val="%1."/>
+      <w:lvlJc w:val="left"/>
+      <w:pPr>
+        <w:ind w:left="720" w:hanging="360"/>
+      </w:pPr>
+    </w:lvl>
+    <w:lvl w:ilvl="1" w:tplc="04090019" w:tentative="1">
+      <w:start w:val="1"/>
+      <w:numFmt w:val="lowerLetter"/>
+      <w:lvlText w:val="%2."/>
+      <w:lvlJc w:val="left"/>
+      <w:pPr>
+        <w:ind w:left="1440" w:hanging="360"/>
+      </w:pPr>
+    </w:lvl>
+    <w:lvl w:ilvl="2" w:tplc="0409001B" w:tentative="1">
+      <w:start w:val="1"/>
+      <w:numFmt w:val="lowerRoman"/>
+      <w:lvlText w:val="%3."/>
+      <w:lvlJc w:val="right"/>
+      <w:pPr>
+        <w:ind w:left="2160" w:hanging="180"/>
+      </w:pPr>
+    </w:lvl>
+    <w:lvl w:ilvl="3" w:tplc="0409000F" w:tentative="1">
+      <w:start w:val="1"/>
+      <w:numFmt w:val="decimal"/>
+      <w:lvlText w:val="%4."/>
+      <w:lvlJc w:val="left"/>
+      <w:pPr>
+        <w:ind w:left="2880" w:hanging="360"/>
+      </w:pPr>
+    </w:lvl>
+    <w:lvl w:ilvl="4" w:tplc="04090019" w:tentative="1">
+      <w:start w:val="1"/>
+      <w:numFmt w:val="lowerLetter"/>
+      <w:lvlText w:val="%5."/>
+      <w:lvlJc w:val="left"/>
+      <w:pPr>
+        <w:ind w:left="3600" w:hanging="360"/>
+      </w:pPr>
+    </w:lvl>
+    <w:lvl w:ilvl="5" w:tplc="0409001B" w:tentative="1">
+      <w:start w:val="1"/>
+      <w:numFmt w:val="lowerRoman"/>
+      <w:lvlText w:val="%6."/>
+      <w:lvlJc w:val="right"/>
+      <w:pPr>
+        <w:ind w:left="4320" w:hanging="180"/>
+      </w:pPr>
+    </w:lvl>
+    <w:lvl w:ilvl="6" w:tplc="0409000F" w:tentative="1">
+      <w:start w:val="1"/>
+      <w:numFmt w:val="decimal"/>
+      <w:lvlText w:val="%7."/>
+      <w:lvlJc w:val="left"/>
+      <w:pPr>
+        <w:ind w:left="5040" w:hanging="360"/>
+      </w:pPr>
+    </w:lvl>
+    <w:lvl w:ilvl="7" w:tplc="04090019" w:tentative="1">
+      <w:start w:val="1"/>
+      <w:numFmt w:val="lowerLetter"/>
+      <w:lvlText w:val="%8."/>
+      <w:lvlJc w:val="left"/>
+      <w:pPr>
+        <w:ind w:left="5760" w:hanging="360"/>
+      </w:pPr>
+    </w:lvl>
+    <w:lvl w:ilvl="8" w:tplc="0409001B" w:tentative="1">
+      <w:start w:val="1"/>
+      <w:numFmt w:val="lowerRoman"/>
+      <w:lvlText w:val="%9."/>
+      <w:lvlJc w:val="right"/>
+      <w:pPr>
+        <w:ind w:left="6480" w:hanging="180"/>
+      </w:pPr>
+    </w:lvl>
+  </w:abstractNum>
+  <w:abstractNum w:abstractNumId="9" w15:restartNumberingAfterBreak="0">
     <w:nsid w:val="6D7165B7"/>
     <w:multiLevelType w:val="hybridMultilevel"/>
     <w:tmpl w:val="E4F66D8C"/>
@@ -7563,7 +7976,7 @@
       </w:pPr>
     </w:lvl>
   </w:abstractNum>
-  <w:abstractNum w:abstractNumId="8" w15:restartNumberingAfterBreak="0">
+  <w:abstractNum w:abstractNumId="10" w15:restartNumberingAfterBreak="0">
     <w:nsid w:val="7AAB53FB"/>
     <w:multiLevelType w:val="hybridMultilevel"/>
     <w:tmpl w:val="3B0460A2"/>
@@ -7676,7 +8089,7 @@
       </w:rPr>
     </w:lvl>
   </w:abstractNum>
-  <w:abstractNum w:abstractNumId="9" w15:restartNumberingAfterBreak="0">
+  <w:abstractNum w:abstractNumId="11" w15:restartNumberingAfterBreak="0">
     <w:nsid w:val="7B52566F"/>
     <w:multiLevelType w:val="hybridMultilevel"/>
     <w:tmpl w:val="53821BE2"/>
@@ -7766,7 +8179,93 @@
       </w:pPr>
     </w:lvl>
   </w:abstractNum>
-  <w:abstractNum w:abstractNumId="10" w15:restartNumberingAfterBreak="0">
+  <w:abstractNum w:abstractNumId="12" w15:restartNumberingAfterBreak="0">
+    <w:nsid w:val="7D934D1F"/>
+    <w:multiLevelType w:val="hybridMultilevel"/>
+    <w:tmpl w:val="BC20910E"/>
+    <w:lvl w:ilvl="0" w:tplc="0409000F">
+      <w:start w:val="1"/>
+      <w:numFmt w:val="decimal"/>
+      <w:lvlText w:val="%1."/>
+      <w:lvlJc w:val="left"/>
+      <w:pPr>
+        <w:ind w:left="720" w:hanging="360"/>
+      </w:pPr>
+    </w:lvl>
+    <w:lvl w:ilvl="1" w:tplc="04090019" w:tentative="1">
+      <w:start w:val="1"/>
+      <w:numFmt w:val="lowerLetter"/>
+      <w:lvlText w:val="%2."/>
+      <w:lvlJc w:val="left"/>
+      <w:pPr>
+        <w:ind w:left="1440" w:hanging="360"/>
+      </w:pPr>
+    </w:lvl>
+    <w:lvl w:ilvl="2" w:tplc="0409001B" w:tentative="1">
+      <w:start w:val="1"/>
+      <w:numFmt w:val="lowerRoman"/>
+      <w:lvlText w:val="%3."/>
+      <w:lvlJc w:val="right"/>
+      <w:pPr>
+        <w:ind w:left="2160" w:hanging="180"/>
+      </w:pPr>
+    </w:lvl>
+    <w:lvl w:ilvl="3" w:tplc="0409000F" w:tentative="1">
+      <w:start w:val="1"/>
+      <w:numFmt w:val="decimal"/>
+      <w:lvlText w:val="%4."/>
+      <w:lvlJc w:val="left"/>
+      <w:pPr>
+        <w:ind w:left="2880" w:hanging="360"/>
+      </w:pPr>
+    </w:lvl>
+    <w:lvl w:ilvl="4" w:tplc="04090019" w:tentative="1">
+      <w:start w:val="1"/>
+      <w:numFmt w:val="lowerLetter"/>
+      <w:lvlText w:val="%5."/>
+      <w:lvlJc w:val="left"/>
+      <w:pPr>
+        <w:ind w:left="3600" w:hanging="360"/>
+      </w:pPr>
+    </w:lvl>
+    <w:lvl w:ilvl="5" w:tplc="0409001B" w:tentative="1">
+      <w:start w:val="1"/>
+      <w:numFmt w:val="lowerRoman"/>
+      <w:lvlText w:val="%6."/>
+      <w:lvlJc w:val="right"/>
+      <w:pPr>
+        <w:ind w:left="4320" w:hanging="180"/>
+      </w:pPr>
+    </w:lvl>
+    <w:lvl w:ilvl="6" w:tplc="0409000F" w:tentative="1">
+      <w:start w:val="1"/>
+      <w:numFmt w:val="decimal"/>
+      <w:lvlText w:val="%7."/>
+      <w:lvlJc w:val="left"/>
+      <w:pPr>
+        <w:ind w:left="5040" w:hanging="360"/>
+      </w:pPr>
+    </w:lvl>
+    <w:lvl w:ilvl="7" w:tplc="04090019" w:tentative="1">
+      <w:start w:val="1"/>
+      <w:numFmt w:val="lowerLetter"/>
+      <w:lvlText w:val="%8."/>
+      <w:lvlJc w:val="left"/>
+      <w:pPr>
+        <w:ind w:left="5760" w:hanging="360"/>
+      </w:pPr>
+    </w:lvl>
+    <w:lvl w:ilvl="8" w:tplc="0409001B" w:tentative="1">
+      <w:start w:val="1"/>
+      <w:numFmt w:val="lowerRoman"/>
+      <w:lvlText w:val="%9."/>
+      <w:lvlJc w:val="right"/>
+      <w:pPr>
+        <w:ind w:left="6480" w:hanging="180"/>
+      </w:pPr>
+    </w:lvl>
+  </w:abstractNum>
+  <w:abstractNum w:abstractNumId="13" w15:restartNumberingAfterBreak="0">
     <w:nsid w:val="7ECB18B9"/>
     <w:multiLevelType w:val="hybridMultilevel"/>
     <w:tmpl w:val="28128154"/>
@@ -7880,37 +8379,46 @@
     </w:lvl>
   </w:abstractNum>
   <w:num w:numId="1" w16cid:durableId="558830558">
+    <w:abstractNumId w:val="11"/>
+  </w:num>
+  <w:num w:numId="2" w16cid:durableId="1720015538">
     <w:abstractNumId w:val="9"/>
   </w:num>
-  <w:num w:numId="2" w16cid:durableId="1720015538">
+  <w:num w:numId="3" w16cid:durableId="453140562">
+    <w:abstractNumId w:val="1"/>
+  </w:num>
+  <w:num w:numId="4" w16cid:durableId="86930498">
+    <w:abstractNumId w:val="6"/>
+  </w:num>
+  <w:num w:numId="5" w16cid:durableId="776632535">
+    <w:abstractNumId w:val="3"/>
+  </w:num>
+  <w:num w:numId="6" w16cid:durableId="1030909945">
+    <w:abstractNumId w:val="10"/>
+  </w:num>
+  <w:num w:numId="7" w16cid:durableId="890531785">
+    <w:abstractNumId w:val="4"/>
+  </w:num>
+  <w:num w:numId="8" w16cid:durableId="273446869">
     <w:abstractNumId w:val="7"/>
   </w:num>
-  <w:num w:numId="3" w16cid:durableId="453140562">
+  <w:num w:numId="9" w16cid:durableId="1035540761">
+    <w:abstractNumId w:val="2"/>
+  </w:num>
+  <w:num w:numId="10" w16cid:durableId="1362632841">
+    <w:abstractNumId w:val="5"/>
+  </w:num>
+  <w:num w:numId="11" w16cid:durableId="95636174">
+    <w:abstractNumId w:val="13"/>
+  </w:num>
+  <w:num w:numId="12" w16cid:durableId="71974452">
     <w:abstractNumId w:val="0"/>
   </w:num>
-  <w:num w:numId="4" w16cid:durableId="86930498">
-    <w:abstractNumId w:val="5"/>
-  </w:num>
-  <w:num w:numId="5" w16cid:durableId="776632535">
-    <w:abstractNumId w:val="2"/>
-  </w:num>
-  <w:num w:numId="6" w16cid:durableId="1030909945">
+  <w:num w:numId="13" w16cid:durableId="273170054">
     <w:abstractNumId w:val="8"/>
   </w:num>
-  <w:num w:numId="7" w16cid:durableId="890531785">
-    <w:abstractNumId w:val="3"/>
-  </w:num>
-  <w:num w:numId="8" w16cid:durableId="273446869">
-    <w:abstractNumId w:val="6"/>
-  </w:num>
-  <w:num w:numId="9" w16cid:durableId="1035540761">
-    <w:abstractNumId w:val="1"/>
-  </w:num>
-  <w:num w:numId="10" w16cid:durableId="1362632841">
-    <w:abstractNumId w:val="4"/>
-  </w:num>
-  <w:num w:numId="11" w16cid:durableId="95636174">
-    <w:abstractNumId w:val="10"/>
+  <w:num w:numId="14" w16cid:durableId="1906332183">
+    <w:abstractNumId w:val="12"/>
   </w:num>
 </w:numbering>
 </file>
@@ -8532,6 +9040,18 @@
     <w:rPr>
       <w:rFonts w:eastAsia="Times New Roman" w:cs="Times New Roman"/>
       <w:szCs w:val="24"/>
+    </w:rPr>
+  </w:style>
+  <w:style w:type="character" w:styleId="UnresolvedMention">
+    <w:name w:val="Unresolved Mention"/>
+    <w:basedOn w:val="DefaultParagraphFont"/>
+    <w:uiPriority w:val="99"/>
+    <w:semiHidden/>
+    <w:unhideWhenUsed/>
+    <w:rsid w:val="00FC7FF8"/>
+    <w:rPr>
+      <w:color w:val="605E5C"/>
+      <w:shd w:val="clear" w:color="auto" w:fill="E1DFDD"/>
     </w:rPr>
   </w:style>
 </w:styles>

</xml_diff>

<commit_message>
7.1 additions and revisions
for project design doc, made a lot of changes and improvements to 7.1
</commit_message>
<xml_diff>
--- a/Part_2_Waste_Drop_Introduction.docx
+++ b/Part_2_Waste_Drop_Introduction.docx
@@ -140,7 +140,7 @@
           <w:noProof/>
         </w:rPr>
         <w:drawing>
-          <wp:inline distT="0" distB="0" distL="0" distR="0" wp14:anchorId="13C50A24" wp14:editId="55B13EA3">
+          <wp:inline distT="0" distB="0" distL="0" distR="0" wp14:anchorId="13C50A24" wp14:editId="1764EBF6">
             <wp:extent cx="3680460" cy="3680460"/>
             <wp:effectExtent l="0" t="0" r="0" b="0"/>
             <wp:docPr id="1615249485" name="Picture 3" descr="Make a simple logo for a company called &quot;WasteDrop&quot;, an app for food inventory management. Include the name of the company in the logo."/>
@@ -5152,15 +5152,7 @@
         <w:ind w:firstLine="720"/>
       </w:pPr>
       <w:r>
-        <w:t xml:space="preserve">Users will have the option to log out of their account when they are finished using the app, closing their </w:t>
-      </w:r>
-      <w:proofErr w:type="gramStart"/>
-      <w:r>
-        <w:t>session</w:t>
-      </w:r>
-      <w:proofErr w:type="gramEnd"/>
-      <w:r>
-        <w:t xml:space="preserve"> and ensuring security of their account information.</w:t>
+        <w:t>Users will have the option to log out of their account when they are finished using the app, closing their session and ensuring security of their account information.</w:t>
       </w:r>
     </w:p>
     <w:p>
@@ -5289,6 +5281,9 @@
       </w:r>
     </w:p>
     <w:p>
+      <w:pPr>
+        <w:ind w:firstLine="720"/>
+      </w:pPr>
       <w:r>
         <w:t>As a developer, I want to be able to design a functional and normalized database schema so that the users can have a smooth experience when querying or inserting.</w:t>
       </w:r>
@@ -5409,6 +5404,9 @@
       </w:r>
     </w:p>
     <w:p>
+      <w:pPr>
+        <w:ind w:firstLine="720"/>
+      </w:pPr>
       <w:r>
         <w:t>As a user, I want to be able to reduce my inventory quantity by 1 for a specific item each time by a button so that I may track updated quantity.</w:t>
       </w:r>
@@ -5458,6 +5456,9 @@
       </w:r>
     </w:p>
     <w:p>
+      <w:pPr>
+        <w:ind w:firstLine="720"/>
+      </w:pPr>
       <w:r>
         <w:t>As a user, I want to be able to reduce the count of my inventory quantity by a specified amount so that I may track my consumption and updated inventory.</w:t>
       </w:r>
@@ -5512,6 +5513,9 @@
       </w:r>
     </w:p>
     <w:p>
+      <w:pPr>
+        <w:ind w:firstLine="720"/>
+      </w:pPr>
       <w:r>
         <w:t>As a user, I want to be able to see all items I ever added so that I may keep track of past inventory for analysis.</w:t>
       </w:r>
@@ -5565,6 +5569,9 @@
       </w:r>
     </w:p>
     <w:p>
+      <w:pPr>
+        <w:ind w:firstLine="720"/>
+      </w:pPr>
       <w:r>
         <w:t>As a developer, I want to do full app testing to pick up any bugs before the final release so that users wont experience any last-minute issues.</w:t>
       </w:r>
@@ -5617,6 +5624,9 @@
       </w:r>
     </w:p>
     <w:p>
+      <w:pPr>
+        <w:ind w:firstLine="720"/>
+      </w:pPr>
       <w:r>
         <w:t>As a developer, I want to hash passwords before they are inserted into the database so that users’ data is protected.</w:t>
       </w:r>
@@ -6594,10 +6604,93 @@
         <w:ind w:firstLine="720"/>
       </w:pPr>
       <w:r>
-        <w:t>In this section, each of the major issues that the team encountered will be split up and detailed rationale will be included for each issue.</w:t>
-      </w:r>
-      <w:r>
-        <w:t xml:space="preserve"> Each issue will include a section on issue definition, guiding criteria, design decisions made, and alternatives considered. Any discourse that was had among the developers regarding each part of the design process will be included.</w:t>
+        <w:t xml:space="preserve">In this section, each major issue the team encountered will </w:t>
+      </w:r>
+      <w:r>
+        <w:t xml:space="preserve">analyzed individually, providing context, the steps we took to find a solution, and the rationale for each </w:t>
+      </w:r>
+      <w:proofErr w:type="spellStart"/>
+      <w:r>
+        <w:t>situtation</w:t>
+      </w:r>
+      <w:proofErr w:type="spellEnd"/>
+      <w:r>
+        <w:t>.</w:t>
+      </w:r>
+      <w:r>
+        <w:t xml:space="preserve"> Each </w:t>
+      </w:r>
+      <w:r>
+        <w:t xml:space="preserve">individual </w:t>
+      </w:r>
+      <w:r>
+        <w:t xml:space="preserve">issue will </w:t>
+      </w:r>
+      <w:r>
+        <w:t>go in-depth on its specific definition</w:t>
+      </w:r>
+      <w:r>
+        <w:t xml:space="preserve">, </w:t>
+      </w:r>
+      <w:r>
+        <w:t xml:space="preserve">the </w:t>
+      </w:r>
+      <w:r>
+        <w:t>guiding criteria</w:t>
+      </w:r>
+      <w:r>
+        <w:t xml:space="preserve"> used to determine what steps needed to be taken</w:t>
+      </w:r>
+      <w:r>
+        <w:t>,</w:t>
+      </w:r>
+      <w:r>
+        <w:t xml:space="preserve"> the</w:t>
+      </w:r>
+      <w:r>
+        <w:t xml:space="preserve"> design decisions made</w:t>
+      </w:r>
+      <w:r>
+        <w:t xml:space="preserve"> that led to the solution</w:t>
+      </w:r>
+      <w:r>
+        <w:t xml:space="preserve">, and </w:t>
+      </w:r>
+      <w:r>
+        <w:t xml:space="preserve">any </w:t>
+      </w:r>
+      <w:r>
+        <w:t xml:space="preserve">alternatives </w:t>
+      </w:r>
+      <w:r>
+        <w:t xml:space="preserve">that were </w:t>
+      </w:r>
+      <w:r>
+        <w:t>considered</w:t>
+      </w:r>
+      <w:r>
+        <w:t xml:space="preserve"> during the process</w:t>
+      </w:r>
+      <w:r>
+        <w:t xml:space="preserve">. </w:t>
+      </w:r>
+      <w:r>
+        <w:t xml:space="preserve">Additionally, </w:t>
+      </w:r>
+      <w:r>
+        <w:t xml:space="preserve">discourse that </w:t>
+      </w:r>
+      <w:r>
+        <w:t xml:space="preserve">occurred </w:t>
+      </w:r>
+      <w:r>
+        <w:t>among the developers regarding each part of the design process</w:t>
+      </w:r>
+      <w:r>
+        <w:t>, and each developer’s individual opinion(s),</w:t>
+      </w:r>
+      <w:r>
+        <w:t xml:space="preserve"> will be included.</w:t>
       </w:r>
     </w:p>
     <w:p>
@@ -6632,13 +6725,33 @@
         <w:ind w:firstLine="720"/>
       </w:pPr>
       <w:r>
-        <w:t xml:space="preserve">WasteDrop has encountered </w:t>
+        <w:t xml:space="preserve">Throughout its lifetime, </w:t>
+      </w:r>
+      <w:proofErr w:type="spellStart"/>
+      <w:r>
+        <w:t>WasteDrop</w:t>
+      </w:r>
+      <w:proofErr w:type="spellEnd"/>
+      <w:r>
+        <w:t xml:space="preserve"> has encountered </w:t>
       </w:r>
       <w:r>
         <w:t>several</w:t>
       </w:r>
       <w:r>
-        <w:t xml:space="preserve"> issues regarding its design. At the project’s onset, the team had decided on using Node</w:t>
+        <w:t xml:space="preserve"> issues regarding its design. At the project’s onset,</w:t>
+      </w:r>
+      <w:r>
+        <w:t xml:space="preserve"> when discussing what style of tech stack</w:t>
+      </w:r>
+      <w:r>
+        <w:t xml:space="preserve"> </w:t>
+      </w:r>
+      <w:r>
+        <w:t xml:space="preserve">and the specific tools and technologies we would be using, </w:t>
+      </w:r>
+      <w:r>
+        <w:t>the team had decided on using Node</w:t>
       </w:r>
       <w:r>
         <w:t>JS</w:t>
@@ -6647,10 +6760,89 @@
         <w:t>, a</w:t>
       </w:r>
       <w:r>
-        <w:t xml:space="preserve"> popular open-source asynchronous event-driven JavaScript runtime used for developing web applications, and ReactJS as a front-end library framework for the application’s development. However, it was discovered early on that support for these frameworks was not sufficient, and early versions of WasteDrop had to be scrapped. </w:t>
-      </w:r>
-      <w:r>
-        <w:t>Ed and Samuel have experience working in multiple frameworks, and therefore discusses among the group what they had worked with and what would be the best for WasteDrop’s purposes.</w:t>
+        <w:t xml:space="preserve"> popular open-source</w:t>
+      </w:r>
+      <w:r>
+        <w:t>,</w:t>
+      </w:r>
+      <w:r>
+        <w:t xml:space="preserve"> asynchronous</w:t>
+      </w:r>
+      <w:r>
+        <w:t>,</w:t>
+      </w:r>
+      <w:r>
+        <w:t xml:space="preserve"> event-driven JavaScript runtime used for developing web applications</w:t>
+      </w:r>
+      <w:r>
+        <w:t>. In tandem with JavaScript, we had also decided to utilize</w:t>
+      </w:r>
+      <w:r>
+        <w:t xml:space="preserve"> ReactJS as a front-end library framework for the application’s development. However, </w:t>
+      </w:r>
+      <w:r>
+        <w:t xml:space="preserve">early development and testing revealed </w:t>
+      </w:r>
+      <w:r>
+        <w:t>that support for these frameworks was not sufficient</w:t>
+      </w:r>
+      <w:r>
+        <w:t xml:space="preserve"> for our development needs</w:t>
+      </w:r>
+      <w:r>
+        <w:t xml:space="preserve">, and </w:t>
+      </w:r>
+      <w:r>
+        <w:t xml:space="preserve">the </w:t>
+      </w:r>
+      <w:r>
+        <w:t xml:space="preserve">early versions of </w:t>
+      </w:r>
+      <w:proofErr w:type="spellStart"/>
+      <w:r>
+        <w:t>WasteDrop</w:t>
+      </w:r>
+      <w:proofErr w:type="spellEnd"/>
+      <w:r>
+        <w:t xml:space="preserve"> had to be scrapped</w:t>
+      </w:r>
+      <w:r>
+        <w:t>, as there was no effective way to continue working with the current platforms</w:t>
+      </w:r>
+      <w:r>
+        <w:t xml:space="preserve">. </w:t>
+      </w:r>
+      <w:r>
+        <w:t>Ed and Samuel have experience working in multiple frameworks, and therefore discusse</w:t>
+      </w:r>
+      <w:r>
+        <w:t>d</w:t>
+      </w:r>
+      <w:r>
+        <w:t xml:space="preserve"> among the group what they had worked with</w:t>
+      </w:r>
+      <w:r>
+        <w:t>,</w:t>
+      </w:r>
+      <w:r>
+        <w:t xml:space="preserve"> and what would be the best for </w:t>
+      </w:r>
+      <w:r>
+        <w:t xml:space="preserve">achieving </w:t>
+      </w:r>
+      <w:proofErr w:type="spellStart"/>
+      <w:r>
+        <w:t>WasteDrop’s</w:t>
+      </w:r>
+      <w:proofErr w:type="spellEnd"/>
+      <w:r>
+        <w:t xml:space="preserve"> </w:t>
+      </w:r>
+      <w:r>
+        <w:t>desired goals and overall purpose</w:t>
+      </w:r>
+      <w:r>
+        <w:t>.</w:t>
       </w:r>
     </w:p>
     <w:p>
@@ -6658,40 +6850,237 @@
         <w:pStyle w:val="Heading3"/>
       </w:pPr>
       <w:r>
+        <w:lastRenderedPageBreak/>
         <w:t>7.1.2 – Guiding Criteria</w:t>
       </w:r>
     </w:p>
     <w:p>
       <w:r>
         <w:tab/>
-        <w:t xml:space="preserve">When discussing what framework to use for the project, the team worked on multiple criteria. A framework that was easy to work with was a priority, as only a few members of the team had web application development experience. </w:t>
-      </w:r>
-      <w:r>
-        <w:t xml:space="preserve">Having an easy-to-develop framework would make it so that the learning curve was not steep, and that meaningful development could occur at a faster pace. </w:t>
+        <w:t xml:space="preserve">When discussing what framework to use for the project, the team </w:t>
+      </w:r>
+      <w:r>
+        <w:t xml:space="preserve">considered </w:t>
+      </w:r>
+      <w:r>
+        <w:t>multiple criteria</w:t>
+      </w:r>
+      <w:r>
+        <w:t>:</w:t>
+      </w:r>
+      <w:r>
+        <w:t xml:space="preserve"> A </w:t>
+      </w:r>
+      <w:r>
+        <w:t xml:space="preserve">simple yet powerful </w:t>
+      </w:r>
+      <w:r>
+        <w:t xml:space="preserve">framework that </w:t>
+      </w:r>
+      <w:r>
+        <w:t xml:space="preserve">provided easy and streamlined work </w:t>
+      </w:r>
+      <w:r>
+        <w:t xml:space="preserve">was a priority, as </w:t>
+      </w:r>
+      <w:r>
+        <w:t xml:space="preserve">not all </w:t>
+      </w:r>
+      <w:r>
+        <w:t xml:space="preserve">members of the team had </w:t>
+      </w:r>
+      <w:r>
+        <w:t xml:space="preserve">sufficient exposure </w:t>
+      </w:r>
+      <w:r>
+        <w:t xml:space="preserve">web application development </w:t>
+      </w:r>
+      <w:r>
+        <w:t>prior to the project</w:t>
+      </w:r>
+      <w:r>
+        <w:t xml:space="preserve">. </w:t>
+      </w:r>
+      <w:r>
+        <w:t xml:space="preserve">Having an easy-to-develop framework </w:t>
+      </w:r>
+      <w:r>
+        <w:t>ensured</w:t>
+      </w:r>
+      <w:r>
+        <w:t xml:space="preserve"> that the learning curve was </w:t>
+      </w:r>
+      <w:r>
+        <w:t>gentle</w:t>
+      </w:r>
+      <w:r>
+        <w:t xml:space="preserve">, and that meaningful development </w:t>
+      </w:r>
+      <w:r>
+        <w:t xml:space="preserve">would take place </w:t>
+      </w:r>
+      <w:r>
+        <w:t xml:space="preserve">at a </w:t>
+      </w:r>
+      <w:r>
+        <w:t>faster and more efficiently</w:t>
+      </w:r>
+      <w:r>
+        <w:t xml:space="preserve">. </w:t>
       </w:r>
     </w:p>
     <w:p>
       <w:r>
         <w:tab/>
-        <w:t xml:space="preserve">Continuing along the line of ease-of-use, the team also wanted to select a framework that was coded using a language that the entire team was familiar with. Upon discussion, it was found </w:t>
+        <w:t xml:space="preserve">Continuing along the line of ease-of-use, the team also wanted to select a framework that was coded using a language that the entire team was familiar with. </w:t>
+      </w:r>
+      <w:r>
+        <w:t>After some deliberation</w:t>
+      </w:r>
+      <w:r>
+        <w:t xml:space="preserve">, </w:t>
+      </w:r>
+      <w:r>
+        <w:t xml:space="preserve">we </w:t>
+      </w:r>
+      <w:r>
+        <w:t xml:space="preserve">found that each member of the team had </w:t>
+      </w:r>
+      <w:r>
+        <w:t xml:space="preserve">at least some </w:t>
+      </w:r>
+      <w:r>
+        <w:t xml:space="preserve">experience with Python, so </w:t>
+      </w:r>
+      <w:r>
+        <w:t>pinpointing a Python framework became our best target since it would provide an environment in which all members could contribute</w:t>
+      </w:r>
+      <w:r>
+        <w:t>.</w:t>
+      </w:r>
+    </w:p>
+    <w:p>
+      <w:r>
+        <w:tab/>
+      </w:r>
+      <w:r>
+        <w:t xml:space="preserve">Furthermore, utilizing </w:t>
+      </w:r>
+      <w:r>
+        <w:t>an open-source framework would allow the team to use the repertoire of online resources that exist for that framework</w:t>
+      </w:r>
+      <w:r>
+        <w:t>. With many tools and other assets at our disposal,</w:t>
+      </w:r>
+      <w:r>
+        <w:t xml:space="preserve"> </w:t>
+      </w:r>
+      <w:r>
+        <w:t xml:space="preserve">the issues that would likely be encountered during </w:t>
+      </w:r>
+      <w:proofErr w:type="spellStart"/>
+      <w:r>
+        <w:t>WasteDrop’s</w:t>
+      </w:r>
+      <w:proofErr w:type="spellEnd"/>
+      <w:r>
+        <w:t xml:space="preserve"> development would become significantly easier to manage and solve</w:t>
+      </w:r>
+      <w:r>
+        <w:t xml:space="preserve">. </w:t>
+      </w:r>
+      <w:r>
+        <w:t>Another huge benefit of using an o</w:t>
+      </w:r>
+      <w:r>
+        <w:t>pen</w:t>
+      </w:r>
+      <w:r>
+        <w:t>-</w:t>
+      </w:r>
+      <w:r>
+        <w:t xml:space="preserve">source </w:t>
+      </w:r>
+      <w:r>
+        <w:t xml:space="preserve">framework is </w:t>
+      </w:r>
+      <w:r>
+        <w:t xml:space="preserve">that the team would not have to worry about </w:t>
+      </w:r>
+      <w:r>
+        <w:t xml:space="preserve">monetarily </w:t>
+      </w:r>
+      <w:r>
+        <w:t xml:space="preserve">budgeting the project’s development. </w:t>
+      </w:r>
+    </w:p>
+    <w:p>
+      <w:pPr>
+        <w:pStyle w:val="Heading3"/>
+      </w:pPr>
+      <w:r>
+        <w:t>7.1.3 – Design Decision</w:t>
+      </w:r>
+    </w:p>
+    <w:p>
+      <w:pPr>
+        <w:ind w:firstLine="720"/>
+      </w:pPr>
+      <w:r>
+        <w:t>With all this taken into consideration,</w:t>
+      </w:r>
+      <w:r>
+        <w:t xml:space="preserve"> the team selected a Python framework known as </w:t>
+      </w:r>
+      <w:proofErr w:type="spellStart"/>
+      <w:r>
+        <w:t>Stream</w:t>
+      </w:r>
+      <w:r>
+        <w:t>l</w:t>
+      </w:r>
+      <w:r>
+        <w:t>it</w:t>
+      </w:r>
+      <w:proofErr w:type="spellEnd"/>
+      <w:r>
+        <w:t xml:space="preserve">. </w:t>
+      </w:r>
+      <w:proofErr w:type="spellStart"/>
+      <w:r>
+        <w:t>Stream</w:t>
+      </w:r>
+      <w:r>
+        <w:t>l</w:t>
+      </w:r>
+      <w:r>
+        <w:t>it</w:t>
+      </w:r>
+      <w:proofErr w:type="spellEnd"/>
+      <w:r>
+        <w:t xml:space="preserve"> is an </w:t>
+      </w:r>
+      <w:r>
+        <w:t>open-source</w:t>
+      </w:r>
+      <w:r>
+        <w:t xml:space="preserve"> Python application framework built for data science web applications. The framework is targeted for data scientists with little web development </w:t>
       </w:r>
       <w:r>
         <w:lastRenderedPageBreak/>
-        <w:t>that each member of the team had experience with Python, so selecting a framework in that language would prove highly beneficial to the development process.</w:t>
-      </w:r>
-    </w:p>
-    <w:p>
-      <w:r>
-        <w:tab/>
-        <w:t xml:space="preserve">Having an open-source framework would allow the team to use the repertoire of online resources that exist for that framework to aid in any issues encountered during development. Open source also meant that the team would not have to worry about budgeting the project’s development. </w:t>
-      </w:r>
-    </w:p>
-    <w:p>
-      <w:pPr>
-        <w:pStyle w:val="Heading3"/>
-      </w:pPr>
-      <w:r>
-        <w:t>7.1.3 – Design Decision</w:t>
+        <w:t xml:space="preserve">experience, making it easy to learn </w:t>
+      </w:r>
+      <w:r>
+        <w:t>and an ideal starting point</w:t>
+      </w:r>
+      <w:r>
+        <w:t xml:space="preserve"> for our team</w:t>
+      </w:r>
+      <w:r>
+        <w:t xml:space="preserve"> members with less experience</w:t>
+      </w:r>
+      <w:r>
+        <w:t>.</w:t>
       </w:r>
     </w:p>
     <w:p>
@@ -6699,52 +7088,77 @@
         <w:ind w:firstLine="720"/>
       </w:pPr>
       <w:r>
-        <w:t xml:space="preserve">Therefore, the team selected a Python framework known as </w:t>
-      </w:r>
-      <w:proofErr w:type="spellStart"/>
-      <w:r>
-        <w:t>Stream</w:t>
-      </w:r>
-      <w:r>
-        <w:t>l</w:t>
-      </w:r>
-      <w:r>
-        <w:t>it</w:t>
-      </w:r>
-      <w:proofErr w:type="spellEnd"/>
+        <w:t xml:space="preserve">Heavy discussion came up within the team because switching to a completely different framework </w:t>
+      </w:r>
+      <w:r>
+        <w:t xml:space="preserve">meant that </w:t>
+      </w:r>
+      <w:proofErr w:type="gramStart"/>
+      <w:r>
+        <w:t>the overwhelming majority of</w:t>
+      </w:r>
+      <w:proofErr w:type="gramEnd"/>
+      <w:r>
+        <w:t xml:space="preserve"> our current work at the time would be scrapped</w:t>
+      </w:r>
       <w:r>
         <w:t xml:space="preserve">. </w:t>
       </w:r>
-      <w:proofErr w:type="spellStart"/>
-      <w:r>
-        <w:t>Stream</w:t>
-      </w:r>
-      <w:r>
-        <w:t>l</w:t>
-      </w:r>
-      <w:r>
-        <w:t>it</w:t>
-      </w:r>
-      <w:proofErr w:type="spellEnd"/>
-      <w:r>
-        <w:t xml:space="preserve"> is an </w:t>
-      </w:r>
-      <w:r>
-        <w:t>open-source</w:t>
-      </w:r>
-      <w:r>
-        <w:t xml:space="preserve"> Python application framework built for data science web applications. The framework is targeted for data scientists with little web development experience, making it easy to learn and use for our team.</w:t>
-      </w:r>
-    </w:p>
-    <w:p>
-      <w:pPr>
-        <w:ind w:firstLine="720"/>
-      </w:pPr>
-      <w:r>
-        <w:t xml:space="preserve">Surrounding this decision was heavy discourse among the team, as it meant that switching to this framework would cause all the work done so far would have to be recreated. </w:t>
-      </w:r>
-      <w:r>
-        <w:t xml:space="preserve">The team considered the long-term development of the project, and what each framework would mean for the design and ongoing development of WasteDrop. For example, Ed suggested an alternative open-source framework, and it boasted many positive aspects, however it did not use languages that the team knew well. </w:t>
+      <w:r>
+        <w:t>The team considered the long-term development of the project, and what each framework would mean for the design and ongoing development of WasteDrop. For example, Ed suggested an alternative open-source framework, and</w:t>
+      </w:r>
+      <w:r>
+        <w:t xml:space="preserve"> had</w:t>
+      </w:r>
+      <w:r>
+        <w:t xml:space="preserve"> </w:t>
+      </w:r>
+      <w:r>
+        <w:t xml:space="preserve">described its </w:t>
+      </w:r>
+      <w:r>
+        <w:t>many positive aspects</w:t>
+      </w:r>
+      <w:r>
+        <w:t xml:space="preserve"> and benefits.</w:t>
+      </w:r>
+      <w:r>
+        <w:t xml:space="preserve"> </w:t>
+      </w:r>
+      <w:r>
+        <w:t>H</w:t>
+      </w:r>
+      <w:r>
+        <w:t>owever</w:t>
+      </w:r>
+      <w:r>
+        <w:t xml:space="preserve">, this </w:t>
+      </w:r>
+      <w:proofErr w:type="gramStart"/>
+      <w:r>
+        <w:t>particular framework</w:t>
+      </w:r>
+      <w:proofErr w:type="gramEnd"/>
+      <w:r>
+        <w:t xml:space="preserve"> </w:t>
+      </w:r>
+      <w:r>
+        <w:t xml:space="preserve">did not utilize </w:t>
+      </w:r>
+      <w:r>
+        <w:t xml:space="preserve">languages that the </w:t>
+      </w:r>
+      <w:r>
+        <w:t xml:space="preserve">entire </w:t>
+      </w:r>
+      <w:r>
+        <w:t>team knew well</w:t>
+      </w:r>
+      <w:r>
+        <w:t xml:space="preserve"> and were comfortable using</w:t>
+      </w:r>
+      <w:r>
+        <w:t xml:space="preserve">. </w:t>
       </w:r>
       <w:r>
         <w:t xml:space="preserve">After it had been fully discussed among the team, </w:t>
@@ -6775,60 +7189,63 @@
         <w:t xml:space="preserve">One of the strong contenders for a framework that was proposed by Ed was Ionic. Ionic </w:t>
       </w:r>
       <w:r>
-        <w:t xml:space="preserve">is an open-source web software development kit (SDK) that is built upon Angular framework and Apache Cordova. It is meant for our use case, in that it is built upon the idea of web development </w:t>
-      </w:r>
+        <w:t xml:space="preserve">is an open-source web software development kit (SDK) that is built upon </w:t>
+      </w:r>
+      <w:r>
+        <w:t xml:space="preserve">the </w:t>
+      </w:r>
+      <w:r>
+        <w:t>Angular framework and Apache Cordova. It is meant for our use case, in that it is built upon the idea of web development for those that are less experienced</w:t>
+      </w:r>
+      <w:r>
+        <w:t xml:space="preserve"> (</w:t>
+      </w:r>
+      <w:proofErr w:type="spellStart"/>
+      <w:r>
+        <w:t>Altexsoft</w:t>
+      </w:r>
+      <w:proofErr w:type="spellEnd"/>
+      <w:r>
+        <w:t>, 2019)</w:t>
+      </w:r>
+      <w:r>
+        <w:t xml:space="preserve">. However, this was not chosen as </w:t>
+      </w:r>
+      <w:r>
+        <w:t>better suited</w:t>
+      </w:r>
+      <w:r>
+        <w:t xml:space="preserve"> for mobile app development, and WasteDrop was to be a </w:t>
+      </w:r>
+      <w:proofErr w:type="gramStart"/>
+      <w:r>
+        <w:t>browser based</w:t>
+      </w:r>
+      <w:proofErr w:type="gramEnd"/>
+      <w:r>
+        <w:t xml:space="preserve"> web application.</w:t>
+      </w:r>
+    </w:p>
+    <w:p>
+      <w:r>
+        <w:tab/>
+      </w:r>
+      <w:r>
+        <w:t>Flask was another framework that was considered, as its main selling point was that it was easy to use and has an integrated unit testing system. This one was decided against as well, since it had no support for multi-page applications, and had no native object-relational mapping (Ahmed Bahgat, 2023).</w:t>
+      </w:r>
+    </w:p>
+    <w:p>
+      <w:r>
+        <w:tab/>
+      </w:r>
+    </w:p>
+    <w:p>
+      <w:pPr>
+        <w:pStyle w:val="Heading2"/>
+      </w:pPr>
+      <w:bookmarkStart w:id="46" w:name="_Toc148778375"/>
       <w:r>
         <w:lastRenderedPageBreak/>
-        <w:t>for those that are less experienced</w:t>
-      </w:r>
-      <w:r>
-        <w:t xml:space="preserve"> (</w:t>
-      </w:r>
-      <w:proofErr w:type="spellStart"/>
-      <w:r>
-        <w:t>Altexsoft</w:t>
-      </w:r>
-      <w:proofErr w:type="spellEnd"/>
-      <w:r>
-        <w:t>, 2019)</w:t>
-      </w:r>
-      <w:r>
-        <w:t xml:space="preserve">. However, this was not chosen as </w:t>
-      </w:r>
-      <w:r>
-        <w:t>better suited</w:t>
-      </w:r>
-      <w:r>
-        <w:t xml:space="preserve"> for mobile app development, and WasteDrop was to be a </w:t>
-      </w:r>
-      <w:proofErr w:type="gramStart"/>
-      <w:r>
-        <w:t>browser based</w:t>
-      </w:r>
-      <w:proofErr w:type="gramEnd"/>
-      <w:r>
-        <w:t xml:space="preserve"> web application.</w:t>
-      </w:r>
-    </w:p>
-    <w:p>
-      <w:r>
-        <w:tab/>
-      </w:r>
-      <w:r>
-        <w:t>Flask was another framework that was considered, as its main selling point was that it was easy to use and has an integrated unit testing system. This one was decided against as well, since it had no support for multi-page applications, and had no native object-relational mapping (Ahmed Bahgat, 2023).</w:t>
-      </w:r>
-    </w:p>
-    <w:p>
-      <w:r>
-        <w:tab/>
-      </w:r>
-    </w:p>
-    <w:p>
-      <w:pPr>
-        <w:pStyle w:val="Heading2"/>
-      </w:pPr>
-      <w:bookmarkStart w:id="46" w:name="_Toc148778375"/>
-      <w:r>
         <w:t xml:space="preserve">7.2 – </w:t>
       </w:r>
       <w:bookmarkEnd w:id="46"/>
@@ -6867,7 +7284,6 @@
         <w:pStyle w:val="Heading3"/>
       </w:pPr>
       <w:r>
-        <w:lastRenderedPageBreak/>
         <w:t>7.2.2 – Guiding Criteria</w:t>
       </w:r>
     </w:p>
@@ -6891,15 +7307,11 @@
     <w:p>
       <w:r>
         <w:tab/>
-        <w:t xml:space="preserve">The team also wanted to decide based on the overall interest in developing certain features. Samuel, </w:t>
-      </w:r>
-      <w:proofErr w:type="gramStart"/>
-      <w:r>
-        <w:t>David</w:t>
-      </w:r>
-      <w:proofErr w:type="gramEnd"/>
-      <w:r>
-        <w:t xml:space="preserve"> and Ryan preferred a more user-friendly interface, as it would prove a good challenge to make something that is user friendly while also trying not to restrict the users too heavily.</w:t>
+        <w:t xml:space="preserve">The team also wanted to decide based on the overall interest in developing certain features. Samuel, David and Ryan preferred a more user-friendly interface, as it would prove a </w:t>
+      </w:r>
+      <w:r>
+        <w:lastRenderedPageBreak/>
+        <w:t>good challenge to make something that is user friendly while also trying not to restrict the users too heavily.</w:t>
       </w:r>
     </w:p>
     <w:p>
@@ -6930,15 +7342,7 @@
         <w:t xml:space="preserve">from </w:t>
       </w:r>
       <w:r>
-        <w:t xml:space="preserve">and grow. A careful balance of features vs UI polish would be kept </w:t>
-      </w:r>
-      <w:proofErr w:type="gramStart"/>
-      <w:r>
-        <w:t>in order to</w:t>
-      </w:r>
-      <w:proofErr w:type="gramEnd"/>
-      <w:r>
-        <w:t xml:space="preserve"> remain within scope of the project, and it satisfied the interests of everyone on the team.</w:t>
+        <w:t>and grow. A careful balance of features vs UI polish would be kept in order to remain within scope of the project, and it satisfied the interests of everyone on the team.</w:t>
       </w:r>
     </w:p>
     <w:p>

</xml_diff>

<commit_message>
sections 6.1 & 6.2
</commit_message>
<xml_diff>
--- a/Part_2_Waste_Drop_Introduction.docx
+++ b/Part_2_Waste_Drop_Introduction.docx
@@ -34,6 +34,7 @@
           <w:bCs/>
         </w:rPr>
       </w:pPr>
+      <w:proofErr w:type="spellStart"/>
       <w:r>
         <w:rPr>
           <w:b/>
@@ -41,6 +42,7 @@
         </w:rPr>
         <w:t>WasteDrop</w:t>
       </w:r>
+      <w:proofErr w:type="spellEnd"/>
     </w:p>
     <w:p>
       <w:pPr>
@@ -55,92 +57,71 @@
           <w:b/>
           <w:bCs/>
         </w:rPr>
-        <w:t xml:space="preserve">Part </w:t>
-      </w:r>
-      <w:r>
+        <w:t>Part 2 – Introduction and Design</w:t>
+      </w:r>
+    </w:p>
+    <w:p>
+      <w:pPr>
+        <w:jc w:val="center"/>
         <w:rPr>
           <w:b/>
           <w:bCs/>
         </w:rPr>
-        <w:t>2</w:t>
-      </w:r>
+      </w:pPr>
       <w:r>
         <w:rPr>
           <w:b/>
           <w:bCs/>
         </w:rPr>
-        <w:t xml:space="preserve"> – Introduction</w:t>
-      </w:r>
-      <w:r>
+        <w:t>Dr. Walker</w:t>
+      </w:r>
+    </w:p>
+    <w:p>
+      <w:pPr>
+        <w:jc w:val="center"/>
         <w:rPr>
           <w:b/>
           <w:bCs/>
         </w:rPr>
-        <w:t xml:space="preserve"> and Design</w:t>
-      </w:r>
-    </w:p>
-    <w:p>
-      <w:pPr>
-        <w:jc w:val="center"/>
+      </w:pPr>
+      <w:r>
         <w:rPr>
           <w:b/>
           <w:bCs/>
         </w:rPr>
-      </w:pPr>
-      <w:r>
+        <w:t>Advanced Software Engineering</w:t>
+      </w:r>
+    </w:p>
+    <w:p>
+      <w:pPr>
+        <w:jc w:val="center"/>
         <w:rPr>
           <w:b/>
           <w:bCs/>
         </w:rPr>
-        <w:t>Dr. Walker</w:t>
-      </w:r>
-    </w:p>
-    <w:p>
-      <w:pPr>
-        <w:jc w:val="center"/>
+      </w:pPr>
+      <w:r>
         <w:rPr>
           <w:b/>
           <w:bCs/>
         </w:rPr>
-      </w:pPr>
-      <w:r>
+        <w:t>September 14, 2023</w:t>
+      </w:r>
+    </w:p>
+    <w:p>
+      <w:pPr>
+        <w:jc w:val="center"/>
         <w:rPr>
           <w:b/>
           <w:bCs/>
         </w:rPr>
-        <w:t>Advanced Software Engineering</w:t>
-      </w:r>
-    </w:p>
-    <w:p>
-      <w:pPr>
-        <w:jc w:val="center"/>
-        <w:rPr>
-          <w:b/>
-          <w:bCs/>
-        </w:rPr>
-      </w:pPr>
-      <w:r>
-        <w:rPr>
-          <w:b/>
-          <w:bCs/>
-        </w:rPr>
-        <w:t>September 14, 2023</w:t>
-      </w:r>
-    </w:p>
-    <w:p>
-      <w:pPr>
-        <w:jc w:val="center"/>
-        <w:rPr>
-          <w:b/>
-          <w:bCs/>
-        </w:rPr>
       </w:pPr>
       <w:r>
         <w:rPr>
           <w:noProof/>
         </w:rPr>
         <w:drawing>
-          <wp:inline distT="0" distB="0" distL="0" distR="0" wp14:anchorId="13C50A24" wp14:editId="50A03B0E">
+          <wp:inline distT="0" distB="0" distL="0" distR="0" wp14:anchorId="6C43B17F" wp14:editId="0094C7BB">
             <wp:extent cx="3680460" cy="3680460"/>
             <wp:effectExtent l="0" t="0" r="0" b="0"/>
             <wp:docPr id="1615249485" name="Picture 3" descr="Make a simple logo for a company called &quot;WasteDrop&quot;, an app for food inventory management. Include the name of the company in the logo."/>
@@ -4435,16 +4416,7 @@
         <w:ind w:firstLine="720"/>
       </w:pPr>
       <w:r>
-        <w:t>The salient characteristics of the customers will be individuals or companies looking to keep an organized and smart food inventory collection on their smart phones and computers where they can track all items from pantry items to freezer to fridge foods. This allows users to reduce food costs as well as have a positive environmental</w:t>
-      </w:r>
-      <w:r>
-        <w:t xml:space="preserve"> and social impact by reducing food waste which otherwise could have been donated or eaten before its expiration date. Our users will range from family </w:t>
-      </w:r>
-      <w:r>
-        <w:t>households</w:t>
-      </w:r>
-      <w:r>
-        <w:t xml:space="preserve"> trying to manage multiple buyers putting in and taking out things from the fridge all the time to office managers who need to order large quantities of food for office events or just for their employees to restaurants, bakeries, catering companies, cafeterias, to food court venues and food trucks that just want to have a modern, visual, smart, and simple way of managing their food inventories without having to use the traditional paper and pencil.</w:t>
+        <w:t>The salient characteristics of the customers will be individuals or companies looking to keep an organized and smart food inventory collection on their smart phones and computers where they can track all items from pantry items to freezer to fridge foods. This allows users to reduce food costs as well as have a positive environmental and social impact by reducing food waste which otherwise could have been donated or eaten before its expiration date. Our users will range from family households trying to manage multiple buyers putting in and taking out things from the fridge all the time to office managers who need to order large quantities of food for office events or just for their employees to restaurants, bakeries, catering companies, cafeterias, to food court venues and food trucks that just want to have a modern, visual, smart, and simple way of managing their food inventories without having to use the traditional paper and pencil.</w:t>
       </w:r>
     </w:p>
     <w:p/>
@@ -4479,55 +4451,15 @@
         <w:ind w:firstLine="720"/>
       </w:pPr>
       <w:r>
-        <w:t xml:space="preserve">The </w:t>
-      </w:r>
-      <w:r>
-        <w:t xml:space="preserve">background of WasteDrop stems from </w:t>
-      </w:r>
-      <w:r>
-        <w:t xml:space="preserve">food waste, a common issue that is faced </w:t>
-      </w:r>
-      <w:r>
-        <w:t>in many countries and areas</w:t>
-      </w:r>
-      <w:r>
-        <w:t xml:space="preserve"> around the worl</w:t>
-      </w:r>
-      <w:r>
-        <w:t>d</w:t>
-      </w:r>
-      <w:r>
-        <w:t xml:space="preserve">. </w:t>
-      </w:r>
-      <w:r>
-        <w:t xml:space="preserve">According to the </w:t>
-      </w:r>
-      <w:r>
-        <w:t>Food and Agriculture Organization of the United Nations</w:t>
-      </w:r>
-      <w:r>
-        <w:t>,</w:t>
-      </w:r>
-      <w:r>
-        <w:t xml:space="preserve"> approximately </w:t>
-      </w:r>
-      <w:r>
-        <w:t>one-third</w:t>
-      </w:r>
-      <w:r>
-        <w:t xml:space="preserve"> </w:t>
-      </w:r>
-      <w:r>
-        <w:t>of all food produced for human consumption is lost or wasted</w:t>
-      </w:r>
-      <w:r>
-        <w:t xml:space="preserve"> (citation needed?)</w:t>
-      </w:r>
-      <w:r>
-        <w:t>.</w:t>
-      </w:r>
-      <w:r>
-        <w:t xml:space="preserve"> </w:t>
+        <w:t xml:space="preserve">The background of </w:t>
+      </w:r>
+      <w:proofErr w:type="spellStart"/>
+      <w:r>
+        <w:t>WasteDrop</w:t>
+      </w:r>
+      <w:proofErr w:type="spellEnd"/>
+      <w:r>
+        <w:t xml:space="preserve"> stems from food waste, a common issue that is faced in many countries and areas around the world. According to the Food and Agriculture Organization of the United Nations, approximately one-third of all food produced for human consumption is lost or wasted (citation needed?). </w:t>
       </w:r>
       <w:r>
         <w:t>This significant wast</w:t>
@@ -4572,65 +4504,13 @@
       <w:pPr>
         <w:ind w:firstLine="720"/>
       </w:pPr>
-      <w:r>
-        <w:t xml:space="preserve">WasteDrop will </w:t>
-      </w:r>
-      <w:r>
-        <w:t>stand out</w:t>
-      </w:r>
-      <w:r>
-        <w:t xml:space="preserve"> from other apps and tools in the market because we will be marketing and catering primarily to food inventories whether it</w:t>
-      </w:r>
-      <w:r>
-        <w:t>’</w:t>
-      </w:r>
-      <w:r>
-        <w:t>s dry, wet, or frozen food</w:t>
-      </w:r>
-      <w:r>
-        <w:t>. S</w:t>
-      </w:r>
-      <w:r>
-        <w:t xml:space="preserve">econd, we will </w:t>
-      </w:r>
-      <w:r>
-        <w:t>deploy</w:t>
-      </w:r>
-      <w:r>
-        <w:t xml:space="preserve"> our </w:t>
-      </w:r>
-      <w:r>
-        <w:t xml:space="preserve">project </w:t>
-      </w:r>
-      <w:r>
-        <w:t>online through the web and eventually as an app that can be downloaded and saved. Third</w:t>
-      </w:r>
-      <w:r>
-        <w:t>,</w:t>
-      </w:r>
-      <w:r>
-        <w:t xml:space="preserve"> we will be using low-code </w:t>
-      </w:r>
-      <w:r>
-        <w:t>user intelligence queries which will let the users get insights on their inventory without even having to know how to code. F</w:t>
-      </w:r>
-      <w:r>
-        <w:t>inally</w:t>
-      </w:r>
-      <w:r>
-        <w:t xml:space="preserve">, our app will </w:t>
-      </w:r>
-      <w:r>
-        <w:t xml:space="preserve">implement sending </w:t>
-      </w:r>
-      <w:r>
-        <w:t xml:space="preserve">notifications whenever food is expiring soon </w:t>
-      </w:r>
-      <w:r>
-        <w:t>or otherwise according to the users’ preferences and settings</w:t>
-      </w:r>
-      <w:r>
-        <w:t>.</w:t>
+      <w:proofErr w:type="spellStart"/>
+      <w:r>
+        <w:t>WasteDrop</w:t>
+      </w:r>
+      <w:proofErr w:type="spellEnd"/>
+      <w:r>
+        <w:t xml:space="preserve"> will stand out from other apps and tools in the market because we will be marketing and catering primarily to food inventories whether it’s dry, wet, or frozen food. Second, we will deploy our project online through the web and eventually as an app that can be downloaded and saved. Third, we will be using low-code user intelligence queries which will let the users get insights on their inventory without even having to know how to code. Finally, our app will implement sending notifications whenever food is expiring soon or otherwise according to the users’ preferences and settings.</w:t>
       </w:r>
     </w:p>
     <w:p>
@@ -4650,14 +4530,27 @@
       <w:pPr>
         <w:ind w:firstLine="720"/>
       </w:pPr>
-      <w:r>
-        <w:t>WasteDrop is designed with the primary goal of substantially reducing food waste by assisting individuals in effectively handling their perishable items. Additionally, the application can act as a valuable tool for cost-conscious consumers, helping them cut unnecessary expenses. By offering essential insights, reminders concerning expiration dates, practical tips on food storage and usage,</w:t>
+      <w:proofErr w:type="spellStart"/>
+      <w:r>
+        <w:t>WasteDrop</w:t>
+      </w:r>
+      <w:proofErr w:type="spellEnd"/>
+      <w:r>
+        <w:t xml:space="preserve"> is designed with the primary goal of substantially reducing food waste by assisting individuals in effectively handling their perishable items. Additionally, the application can act as a valuable tool for cost-conscious consumers, helping them cut unnecessary expenses. By offering essential insights, reminders concerning expiration dates, practical tips on food storage and usage,</w:t>
       </w:r>
       <w:r>
         <w:t xml:space="preserve"> and streamlined inventory management,</w:t>
       </w:r>
       <w:r>
-        <w:t xml:space="preserve"> WasteDrop </w:t>
+        <w:t xml:space="preserve"> </w:t>
+      </w:r>
+      <w:proofErr w:type="spellStart"/>
+      <w:r>
+        <w:t>WasteDrop</w:t>
+      </w:r>
+      <w:proofErr w:type="spellEnd"/>
+      <w:r>
+        <w:t xml:space="preserve"> </w:t>
       </w:r>
       <w:r>
         <w:t>promotes</w:t>
@@ -4669,7 +4562,15 @@
         <w:t>al</w:t>
       </w:r>
       <w:r>
-        <w:t xml:space="preserve"> awareness and education, encouraging responsible food consumption practices. In this way, WasteDrop holds the potential to bring about a significant positive impact on both consumer behavior and the environmental repercussions linked to food waste.</w:t>
+        <w:t xml:space="preserve"> awareness and education, encouraging responsible food consumption practices. In this way, </w:t>
+      </w:r>
+      <w:proofErr w:type="spellStart"/>
+      <w:r>
+        <w:t>WasteDrop</w:t>
+      </w:r>
+      <w:proofErr w:type="spellEnd"/>
+      <w:r>
+        <w:t xml:space="preserve"> holds the potential to bring about a significant positive impact on both consumer behavior and the environmental repercussions linked to food waste.</w:t>
       </w:r>
     </w:p>
     <w:p>
@@ -4727,10 +4628,7 @@
         <w:t xml:space="preserve"> to establish a system for validating or cross-referencing expiration dates specific to various products. Additionally, compliance with data protection laws is a crucial external factor. Users should have confidence that their personal information and food inventory details are handled securely</w:t>
       </w:r>
       <w:r>
-        <w:t>.</w:t>
-      </w:r>
-      <w:r>
-        <w:t xml:space="preserve"> </w:t>
+        <w:t xml:space="preserve">. </w:t>
       </w:r>
     </w:p>
     <w:p>
@@ -4837,10 +4735,15 @@
         <w:ind w:firstLine="720"/>
       </w:pPr>
       <w:r>
-        <w:t xml:space="preserve">As a user, I want to be able to sign up for an account on WasteDrop so that I may login and use the </w:t>
-      </w:r>
-      <w:r>
-        <w:t>app.</w:t>
+        <w:t xml:space="preserve">As a user, I want to be able to sign up for an account on </w:t>
+      </w:r>
+      <w:proofErr w:type="spellStart"/>
+      <w:r>
+        <w:t>WasteDrop</w:t>
+      </w:r>
+      <w:proofErr w:type="spellEnd"/>
+      <w:r>
+        <w:t xml:space="preserve"> so that I may login and use the app.</w:t>
       </w:r>
     </w:p>
     <w:p>
@@ -4864,10 +4767,23 @@
         <w:ind w:firstLine="720"/>
       </w:pPr>
       <w:r>
-        <w:t xml:space="preserve">Users will be able to create accounts on WasteDrop, that will contain their first name, last name, email address, and a hashed password. This sign-up functionality will allow users to have accounts which they can then use to access </w:t>
-      </w:r>
-      <w:r>
-        <w:t>WasteDrop.</w:t>
+        <w:t xml:space="preserve">Users will be able to create accounts on </w:t>
+      </w:r>
+      <w:proofErr w:type="spellStart"/>
+      <w:r>
+        <w:t>WasteDrop</w:t>
+      </w:r>
+      <w:proofErr w:type="spellEnd"/>
+      <w:r>
+        <w:t xml:space="preserve">, that will contain their first name, last name, email address, and a hashed password. This sign-up functionality will allow users to have accounts which they can then use to access </w:t>
+      </w:r>
+      <w:proofErr w:type="spellStart"/>
+      <w:r>
+        <w:t>WasteDrop</w:t>
+      </w:r>
+      <w:proofErr w:type="spellEnd"/>
+      <w:r>
+        <w:t>.</w:t>
       </w:r>
     </w:p>
     <w:p>
@@ -4909,11 +4825,21 @@
         <w:ind w:firstLine="720"/>
       </w:pPr>
       <w:r>
-        <w:t>As a user, I want to be able to login to the account I created on WasteDrop and access their and only their accounts</w:t>
-      </w:r>
-      <w:r>
-        <w:t>, so that I can access my own account</w:t>
-      </w:r>
+        <w:t xml:space="preserve">As a user, I want to be able to login to the account I created on </w:t>
+      </w:r>
+      <w:proofErr w:type="spellStart"/>
+      <w:r>
+        <w:t>WasteDrop</w:t>
+      </w:r>
+      <w:proofErr w:type="spellEnd"/>
+      <w:r>
+        <w:t xml:space="preserve"> and access their and only their accounts, so that I can access my own </w:t>
+      </w:r>
+      <w:proofErr w:type="gramStart"/>
+      <w:r>
+        <w:t>account</w:t>
+      </w:r>
+      <w:proofErr w:type="gramEnd"/>
     </w:p>
     <w:p>
       <w:pPr>
@@ -4936,7 +4862,15 @@
         <w:ind w:firstLine="720"/>
       </w:pPr>
       <w:r>
-        <w:t>Users will be able to login to the accounts they made on WasteDrop and retrieve their data.</w:t>
+        <w:t xml:space="preserve">Users will be able to login to the accounts they made on </w:t>
+      </w:r>
+      <w:proofErr w:type="spellStart"/>
+      <w:r>
+        <w:t>WasteDrop</w:t>
+      </w:r>
+      <w:proofErr w:type="spellEnd"/>
+      <w:r>
+        <w:t xml:space="preserve"> and retrieve their data.</w:t>
       </w:r>
     </w:p>
     <w:p/>
@@ -4956,16 +4890,92 @@
           <w:szCs w:val="28"/>
         </w:rPr>
         <w:lastRenderedPageBreak/>
-        <w:t xml:space="preserve">(US003) </w:t>
-      </w:r>
-      <w:r>
+        <w:t>(US003) Binz Creation</w:t>
+      </w:r>
+      <w:bookmarkEnd w:id="11"/>
+    </w:p>
+    <w:p>
+      <w:pPr>
+        <w:jc w:val="center"/>
+        <w:rPr>
+          <w:b/>
+          <w:bCs/>
+        </w:rPr>
+      </w:pPr>
+      <w:r>
+        <w:rPr>
+          <w:b/>
+          <w:bCs/>
+        </w:rPr>
+        <w:t>Description</w:t>
+      </w:r>
+    </w:p>
+    <w:p>
+      <w:pPr>
+        <w:ind w:firstLine="720"/>
+      </w:pPr>
+      <w:r>
+        <w:t xml:space="preserve">As a user, I want to be able to create a Binz (unit of storage for inventory, ex: </w:t>
+      </w:r>
+      <w:proofErr w:type="spellStart"/>
+      <w:r>
+        <w:t>fridge_house</w:t>
+      </w:r>
+      <w:proofErr w:type="spellEnd"/>
+      <w:r>
+        <w:t xml:space="preserve">, </w:t>
+      </w:r>
+      <w:proofErr w:type="spellStart"/>
+      <w:r>
+        <w:t>fridge_garage</w:t>
+      </w:r>
+      <w:proofErr w:type="spellEnd"/>
+      <w:r>
+        <w:t>, cabinet_1) so that I can access my items.</w:t>
+      </w:r>
+    </w:p>
+    <w:p>
+      <w:pPr>
+        <w:jc w:val="center"/>
+        <w:rPr>
+          <w:b/>
+          <w:bCs/>
+        </w:rPr>
+      </w:pPr>
+      <w:r>
+        <w:rPr>
+          <w:b/>
+          <w:bCs/>
+        </w:rPr>
+        <w:t>Criteria</w:t>
+      </w:r>
+    </w:p>
+    <w:p>
+      <w:pPr>
+        <w:ind w:firstLine="720"/>
+      </w:pPr>
+      <w:r>
+        <w:t>A user can create a Binz that is saved to their account, and they can access it freely.</w:t>
+      </w:r>
+    </w:p>
+    <w:p/>
+    <w:p>
+      <w:pPr>
+        <w:pStyle w:val="Heading3"/>
         <w:rPr>
           <w:sz w:val="28"/>
           <w:szCs w:val="28"/>
         </w:rPr>
-        <w:t>Binz Creation</w:t>
-      </w:r>
-      <w:bookmarkEnd w:id="11"/>
+      </w:pPr>
+      <w:bookmarkStart w:id="12" w:name="_Toc149143461"/>
+      <w:r>
+        <w:rPr>
+          <w:sz w:val="28"/>
+          <w:szCs w:val="28"/>
+        </w:rPr>
+        <w:t>(US004) Add Items to Binz Functionality</w:t>
+      </w:r>
+      <w:bookmarkEnd w:id="12"/>
     </w:p>
     <w:p>
       <w:pPr>
@@ -4988,13 +4998,7 @@
         <w:ind w:firstLine="720"/>
       </w:pPr>
       <w:r>
-        <w:t>As a user, I want to be able to create a Binz (unit of storage for inventory, ex: fridge_house, fridge_garage, cabinet_1)</w:t>
-      </w:r>
-      <w:r>
-        <w:t xml:space="preserve"> so that I can access my </w:t>
-      </w:r>
-      <w:r>
-        <w:t>items.</w:t>
+        <w:t>As a user, I want to be able to add items to my Binz so that I can track my inventory.</w:t>
       </w:r>
     </w:p>
     <w:p>
@@ -5018,16 +5022,7 @@
         <w:ind w:firstLine="720"/>
       </w:pPr>
       <w:r>
-        <w:t xml:space="preserve">A user can create a Binz </w:t>
-      </w:r>
-      <w:r>
-        <w:t>that</w:t>
-      </w:r>
-      <w:r>
-        <w:t xml:space="preserve"> is saved to their account, and they can access it </w:t>
-      </w:r>
-      <w:r>
-        <w:t>freely.</w:t>
+        <w:t>Binz will have a feature where the user can add items with their information.</w:t>
       </w:r>
     </w:p>
     <w:p/>
@@ -5039,22 +5034,90 @@
           <w:szCs w:val="28"/>
         </w:rPr>
       </w:pPr>
-      <w:bookmarkStart w:id="12" w:name="_Toc149143461"/>
+      <w:bookmarkStart w:id="13" w:name="_Toc149143462"/>
       <w:r>
         <w:rPr>
           <w:sz w:val="28"/>
           <w:szCs w:val="28"/>
         </w:rPr>
-        <w:t>(US004)</w:t>
-      </w:r>
-      <w:r>
+        <w:t>(US005) “Consume” Binz Items Functionality</w:t>
+      </w:r>
+      <w:bookmarkEnd w:id="13"/>
+    </w:p>
+    <w:p>
+      <w:pPr>
+        <w:jc w:val="center"/>
+        <w:rPr>
+          <w:b/>
+          <w:bCs/>
+        </w:rPr>
+      </w:pPr>
+      <w:r>
+        <w:rPr>
+          <w:b/>
+          <w:bCs/>
+        </w:rPr>
+        <w:t>Description</w:t>
+      </w:r>
+    </w:p>
+    <w:p>
+      <w:pPr>
+        <w:ind w:firstLine="720"/>
+      </w:pPr>
+      <w:r>
+        <w:t xml:space="preserve">As a user, I want to be able to “Consume” (delete from my </w:t>
+      </w:r>
+      <w:proofErr w:type="spellStart"/>
+      <w:r>
+        <w:t>binz</w:t>
+      </w:r>
+      <w:proofErr w:type="spellEnd"/>
+      <w:r>
+        <w:t>) items in my Binz, so that items that no longer are in my real-life inventory can be removed from my Binz.</w:t>
+      </w:r>
+    </w:p>
+    <w:p>
+      <w:pPr>
+        <w:jc w:val="center"/>
+        <w:rPr>
+          <w:b/>
+          <w:bCs/>
+        </w:rPr>
+      </w:pPr>
+      <w:r>
+        <w:rPr>
+          <w:b/>
+          <w:bCs/>
+        </w:rPr>
+        <w:t>Criteria</w:t>
+      </w:r>
+    </w:p>
+    <w:p>
+      <w:pPr>
+        <w:ind w:firstLine="720"/>
+      </w:pPr>
+      <w:r>
+        <w:t>Ability to take things off from Binz inventory if they were eaten or thrown away etc.…</w:t>
+      </w:r>
+    </w:p>
+    <w:p>
+      <w:pPr>
+        <w:pStyle w:val="Heading3"/>
         <w:rPr>
           <w:sz w:val="28"/>
           <w:szCs w:val="28"/>
         </w:rPr>
-        <w:t xml:space="preserve"> Add Items to Binz Functionality</w:t>
-      </w:r>
-      <w:bookmarkEnd w:id="12"/>
+      </w:pPr>
+      <w:bookmarkStart w:id="14" w:name="_Toc149143463"/>
+      <w:r>
+        <w:rPr>
+          <w:sz w:val="28"/>
+          <w:szCs w:val="28"/>
+        </w:rPr>
+        <w:lastRenderedPageBreak/>
+        <w:t>(US006) UI enhancements</w:t>
+      </w:r>
+      <w:bookmarkEnd w:id="14"/>
     </w:p>
     <w:p>
       <w:pPr>
@@ -5077,10 +5140,15 @@
         <w:ind w:firstLine="720"/>
       </w:pPr>
       <w:r>
-        <w:t xml:space="preserve">As a user, I want to be able to add </w:t>
-      </w:r>
-      <w:r>
-        <w:t>items to my Binz so that I can track my inventory.</w:t>
+        <w:t xml:space="preserve">As a UI developer, I want users to be able to have a simple yet modern look for </w:t>
+      </w:r>
+      <w:proofErr w:type="spellStart"/>
+      <w:r>
+        <w:t>WasteDrop</w:t>
+      </w:r>
+      <w:proofErr w:type="spellEnd"/>
+      <w:r>
+        <w:t xml:space="preserve"> and be able to enjoy how the app looks so they are more inclined to continue using it.</w:t>
       </w:r>
     </w:p>
     <w:p>
@@ -5104,10 +5172,7 @@
         <w:ind w:firstLine="720"/>
       </w:pPr>
       <w:r>
-        <w:t>Binz will have a feature where the user can add items with their information</w:t>
-      </w:r>
-      <w:r>
-        <w:t>.</w:t>
+        <w:t>The app is beautified the most it can be so that users see it as more likeable and pretty.</w:t>
       </w:r>
     </w:p>
     <w:p/>
@@ -5119,15 +5184,15 @@
           <w:szCs w:val="28"/>
         </w:rPr>
       </w:pPr>
-      <w:bookmarkStart w:id="13" w:name="_Toc149143462"/>
+      <w:bookmarkStart w:id="15" w:name="_Toc149143464"/>
       <w:r>
         <w:rPr>
           <w:sz w:val="28"/>
           <w:szCs w:val="28"/>
         </w:rPr>
-        <w:t>(US005) “Consume” Binz Items Functionality</w:t>
-      </w:r>
-      <w:bookmarkEnd w:id="13"/>
+        <w:t>(US007) Add Expiry Alerts</w:t>
+      </w:r>
+      <w:bookmarkEnd w:id="15"/>
     </w:p>
     <w:p>
       <w:pPr>
@@ -5150,7 +5215,7 @@
         <w:ind w:firstLine="720"/>
       </w:pPr>
       <w:r>
-        <w:t>As a user, I want to be able to “Consume” (delete from my binz) items in my Binz, so that items that no longer are in my real-life inventory can be removed from my Binz.</w:t>
+        <w:t>As a user, I want to be able to be alerted any time my Binz items are about to expire so that I may take proper action.</w:t>
       </w:r>
     </w:p>
     <w:p>
@@ -5173,155 +5238,13 @@
       <w:pPr>
         <w:ind w:firstLine="720"/>
       </w:pPr>
-      <w:r>
-        <w:t>Ability to take things off from Binz inventory if they were eaten or thrown away etc.…</w:t>
-      </w:r>
-    </w:p>
-    <w:p>
-      <w:pPr>
-        <w:pStyle w:val="Heading3"/>
-        <w:rPr>
-          <w:sz w:val="28"/>
-          <w:szCs w:val="28"/>
-        </w:rPr>
-      </w:pPr>
-      <w:bookmarkStart w:id="14" w:name="_Toc149143463"/>
-      <w:r>
-        <w:rPr>
-          <w:sz w:val="28"/>
-          <w:szCs w:val="28"/>
-        </w:rPr>
-        <w:lastRenderedPageBreak/>
-        <w:t>(US006) UI enhancements</w:t>
-      </w:r>
-      <w:bookmarkEnd w:id="14"/>
-    </w:p>
-    <w:p>
-      <w:pPr>
-        <w:jc w:val="center"/>
-        <w:rPr>
-          <w:b/>
-          <w:bCs/>
-        </w:rPr>
-      </w:pPr>
-      <w:r>
-        <w:rPr>
-          <w:b/>
-          <w:bCs/>
-        </w:rPr>
-        <w:t>Description</w:t>
-      </w:r>
-    </w:p>
-    <w:p>
-      <w:pPr>
-        <w:ind w:firstLine="720"/>
-      </w:pPr>
-      <w:r>
-        <w:t>As a UI developer, I want users to be able to have a simple yet modern look for WasteDrop and be able to enjoy how the app looks so they are more inclined to continue using it.</w:t>
-      </w:r>
-    </w:p>
-    <w:p>
-      <w:pPr>
-        <w:jc w:val="center"/>
-        <w:rPr>
-          <w:b/>
-          <w:bCs/>
-        </w:rPr>
-      </w:pPr>
-      <w:r>
-        <w:rPr>
-          <w:b/>
-          <w:bCs/>
-        </w:rPr>
-        <w:t>Criteria</w:t>
-      </w:r>
-    </w:p>
-    <w:p>
-      <w:pPr>
-        <w:ind w:firstLine="720"/>
-      </w:pPr>
-      <w:r>
-        <w:t>The app is beautified the most it can be so that users see it as more likeable and pretty.</w:t>
-      </w:r>
-    </w:p>
-    <w:p/>
-    <w:p>
-      <w:pPr>
-        <w:pStyle w:val="Heading3"/>
-        <w:rPr>
-          <w:sz w:val="28"/>
-          <w:szCs w:val="28"/>
-        </w:rPr>
-      </w:pPr>
-      <w:bookmarkStart w:id="15" w:name="_Toc149143464"/>
-      <w:r>
-        <w:rPr>
-          <w:sz w:val="28"/>
-          <w:szCs w:val="28"/>
-        </w:rPr>
-        <w:t>(US007)</w:t>
-      </w:r>
-      <w:r>
-        <w:rPr>
-          <w:sz w:val="28"/>
-          <w:szCs w:val="28"/>
-        </w:rPr>
-        <w:t xml:space="preserve"> Add Expiry Alerts</w:t>
-      </w:r>
-      <w:bookmarkEnd w:id="15"/>
-    </w:p>
-    <w:p>
-      <w:pPr>
-        <w:jc w:val="center"/>
-        <w:rPr>
-          <w:b/>
-          <w:bCs/>
-        </w:rPr>
-      </w:pPr>
-      <w:r>
-        <w:rPr>
-          <w:b/>
-          <w:bCs/>
-        </w:rPr>
-        <w:t>Description</w:t>
-      </w:r>
-    </w:p>
-    <w:p>
-      <w:pPr>
-        <w:ind w:firstLine="720"/>
-      </w:pPr>
-      <w:r>
-        <w:t>As a user, I want to be able to be alerted any time my Binz items are about to expire so that I may take proper action.</w:t>
-      </w:r>
-    </w:p>
-    <w:p>
-      <w:pPr>
-        <w:jc w:val="center"/>
-        <w:rPr>
-          <w:b/>
-          <w:bCs/>
-        </w:rPr>
-      </w:pPr>
-      <w:r>
-        <w:rPr>
-          <w:b/>
-          <w:bCs/>
-        </w:rPr>
-        <w:t>Criteria</w:t>
-      </w:r>
-    </w:p>
-    <w:p>
-      <w:pPr>
-        <w:ind w:firstLine="720"/>
-      </w:pPr>
-      <w:r>
-        <w:t xml:space="preserve">WasteDrop lets users know when their items are about to expire (users add expiry dates using the sell by and best by dates on food, if for some reason the sell by or expiry dates are not accurate on the food, maybe </w:t>
-      </w:r>
-      <w:r>
-        <w:t>it’s</w:t>
-      </w:r>
-      <w:r>
-        <w:t xml:space="preserve"> just the date the food should be sold by and not necessarily expired, the user should choose a given date to be the expiry date)</w:t>
+      <w:proofErr w:type="spellStart"/>
+      <w:r>
+        <w:t>WasteDrop</w:t>
+      </w:r>
+      <w:proofErr w:type="spellEnd"/>
+      <w:r>
+        <w:t xml:space="preserve"> lets users know when their items are about to expire (users add expiry dates using the sell by and best by dates on food, if for some reason the sell by or expiry dates are not accurate on the food, maybe it’s just the date the food should be sold by and not necessarily expired, the user should choose a given date to be the expiry date)</w:t>
       </w:r>
     </w:p>
     <w:p/>
@@ -5391,16 +5314,7 @@
         <w:ind w:firstLine="720"/>
       </w:pPr>
       <w:r>
-        <w:t xml:space="preserve">The user </w:t>
-      </w:r>
-      <w:r>
-        <w:t>can</w:t>
-      </w:r>
-      <w:r>
-        <w:t xml:space="preserve"> pick how long before an item is about to expire to be notified that an item is expiring </w:t>
-      </w:r>
-      <w:r>
-        <w:t>soon.</w:t>
+        <w:t>The user can pick how long before an item is about to expire to be notified that an item is expiring soon.</w:t>
       </w:r>
     </w:p>
     <w:p/>
@@ -5467,10 +5381,7 @@
         <w:ind w:firstLine="720"/>
       </w:pPr>
       <w:r>
-        <w:t>Users have a top items list where they can see what items they added the most and how many times they have added it</w:t>
-      </w:r>
-      <w:r>
-        <w:t>.</w:t>
+        <w:t>Users have a top items list where they can see what items they added the most and how many times they have added it.</w:t>
       </w:r>
     </w:p>
     <w:p/>
@@ -5750,9 +5661,18 @@
           <w:sz w:val="28"/>
           <w:szCs w:val="28"/>
         </w:rPr>
-        <w:t>(US0013) Create DB schema Design</w:t>
+        <w:t xml:space="preserve">(US0013) Create DB schema </w:t>
+      </w:r>
+      <w:proofErr w:type="gramStart"/>
+      <w:r>
+        <w:rPr>
+          <w:sz w:val="28"/>
+          <w:szCs w:val="28"/>
+        </w:rPr>
+        <w:t>Design</w:t>
       </w:r>
       <w:bookmarkEnd w:id="22"/>
+      <w:proofErr w:type="gramEnd"/>
     </w:p>
     <w:p>
       <w:pPr>
@@ -5869,13 +5789,7 @@
         <w:ind w:firstLine="720"/>
       </w:pPr>
       <w:r>
-        <w:t xml:space="preserve">As a user, </w:t>
-      </w:r>
-      <w:r>
-        <w:t>I</w:t>
-      </w:r>
-      <w:r>
-        <w:t xml:space="preserve"> want to be able to switch pages whenever I log in so that I may access my items.</w:t>
+        <w:t>As a user, I want to be able to switch pages whenever I log in so that I may access my items.</w:t>
       </w:r>
     </w:p>
     <w:p>
@@ -5933,9 +5847,18 @@
           <w:sz w:val="28"/>
           <w:szCs w:val="28"/>
         </w:rPr>
-        <w:t>(US015) “Use one” functionality for items</w:t>
+        <w:t xml:space="preserve">(US015) “Use one” functionality for </w:t>
+      </w:r>
+      <w:proofErr w:type="gramStart"/>
+      <w:r>
+        <w:rPr>
+          <w:sz w:val="28"/>
+          <w:szCs w:val="28"/>
+        </w:rPr>
+        <w:t>items</w:t>
       </w:r>
       <w:bookmarkEnd w:id="24"/>
+      <w:proofErr w:type="gramEnd"/>
     </w:p>
     <w:p>
       <w:pPr>
@@ -6058,8 +5981,13 @@
         <w:ind w:firstLine="720"/>
       </w:pPr>
       <w:r>
-        <w:t>Users will be able to reduce inventory count quantity of an item by more than just 1</w:t>
-      </w:r>
+        <w:t xml:space="preserve">Users will be able to reduce inventory count quantity of an item by more than just </w:t>
+      </w:r>
+      <w:proofErr w:type="gramStart"/>
+      <w:r>
+        <w:t>1</w:t>
+      </w:r>
+      <w:proofErr w:type="gramEnd"/>
     </w:p>
     <w:p>
       <w:pPr>
@@ -6364,7 +6292,15 @@
         <w:ind w:firstLine="720"/>
       </w:pPr>
       <w:r>
-        <w:t xml:space="preserve">Team developers will have their user stories assigned to them based on their past coding experiences, developing experiences, and what they have been able to learn through research this semester. Each developer will be assigned a reasonable amount of stories each sprint to ensure that the project moves smoothly and on time. </w:t>
+        <w:t xml:space="preserve">Team developers will have their user stories assigned to them based on their past coding experiences, developing experiences, and what they have been able to learn through research this semester. Each developer will be assigned a reasonable </w:t>
+      </w:r>
+      <w:proofErr w:type="gramStart"/>
+      <w:r>
+        <w:t>amount</w:t>
+      </w:r>
+      <w:proofErr w:type="gramEnd"/>
+      <w:r>
+        <w:t xml:space="preserve"> of stories each sprint to ensure that the project moves smoothly and on time. </w:t>
       </w:r>
     </w:p>
     <w:p>
@@ -6372,13 +6308,7 @@
         <w:ind w:firstLine="720"/>
       </w:pPr>
       <w:r>
-        <w:t xml:space="preserve">In the case that the project needs a new story for more functionalities or additions, a new story will be created for it and then will be added to the next </w:t>
-      </w:r>
-      <w:r>
-        <w:t>sprint or</w:t>
-      </w:r>
-      <w:r>
-        <w:t xml:space="preserve"> started in the current sprint and if not completed, rolled over to the next sprint to complete. This will allow for all user stories to be tracked and the ones that are higher priority to be done as soon as possible. </w:t>
+        <w:t xml:space="preserve">In the case that the project needs a new story for more functionalities or additions, a new story will be created for it and then will be added to the next sprint or started in the current sprint and if not completed, rolled over to the next sprint to complete. This will allow for all user stories to be tracked and the ones that are higher priority to be done as soon as possible. </w:t>
       </w:r>
     </w:p>
     <w:p>
@@ -6405,10 +6335,7 @@
       </w:pPr>
       <w:bookmarkStart w:id="32" w:name="_Toc149143480"/>
       <w:r>
-        <w:t>4.4</w:t>
-      </w:r>
-      <w:r>
-        <w:t xml:space="preserve"> – Sprint Backlog Allocation</w:t>
+        <w:t>4.4 – Sprint Backlog Allocation</w:t>
       </w:r>
       <w:bookmarkEnd w:id="32"/>
     </w:p>
@@ -6582,10 +6509,7 @@
         <w:t>(US00</w:t>
       </w:r>
       <w:r>
-        <w:t>9</w:t>
-      </w:r>
-      <w:r>
-        <w:t>)</w:t>
+        <w:t>9)</w:t>
       </w:r>
     </w:p>
     <w:p>
@@ -6597,10 +6521,7 @@
         </w:numPr>
       </w:pPr>
       <w:r>
-        <w:t xml:space="preserve">Sprint 4 10/25-11/8: </w:t>
-      </w:r>
-      <w:r>
-        <w:t>(US010), (US012), (US015)</w:t>
+        <w:t>Sprint 4 10/25-11/8: (US010), (US012), (US015)</w:t>
       </w:r>
     </w:p>
     <w:p>
@@ -6612,10 +6533,7 @@
         </w:numPr>
       </w:pPr>
       <w:r>
-        <w:t>Sprint 5 11/8</w:t>
-      </w:r>
-      <w:r>
-        <w:t xml:space="preserve">-11/22 </w:t>
+        <w:t xml:space="preserve">Sprint 5 11/8-11/22 </w:t>
       </w:r>
       <w:r>
         <w:t>(US0</w:t>
@@ -6639,13 +6557,7 @@
         </w:numPr>
       </w:pPr>
       <w:r>
-        <w:t xml:space="preserve">Sprint 6 </w:t>
-      </w:r>
-      <w:r>
-        <w:t xml:space="preserve">11/22-12/6 </w:t>
-      </w:r>
-      <w:r>
-        <w:t>(US018)</w:t>
+        <w:t>Sprint 6 11/22-12/6 (US018)</w:t>
       </w:r>
     </w:p>
     <w:p>
@@ -6670,7 +6582,7 @@
           <w:noProof/>
         </w:rPr>
         <w:drawing>
-          <wp:inline distT="0" distB="0" distL="0" distR="0" wp14:anchorId="2FB9C208" wp14:editId="6CEBB6AE">
+          <wp:inline distT="0" distB="0" distL="0" distR="0" wp14:anchorId="3F0DAFCE" wp14:editId="0B1E53C5">
             <wp:extent cx="5286375" cy="2914650"/>
             <wp:effectExtent l="0" t="0" r="9525" b="0"/>
             <wp:docPr id="1294120078" name="Chart 1">
@@ -6724,14 +6636,23 @@
           <w:b/>
           <w:bCs/>
         </w:rPr>
-        <w:t>Team #7 WasteDrop Dev</w:t>
-      </w:r>
+        <w:t xml:space="preserve">Team #7 </w:t>
+      </w:r>
+      <w:proofErr w:type="spellStart"/>
       <w:r>
         <w:rPr>
           <w:b/>
           <w:bCs/>
         </w:rPr>
-        <w:t>elopers</w:t>
+        <w:t>WasteDrop</w:t>
+      </w:r>
+      <w:proofErr w:type="spellEnd"/>
+      <w:r>
+        <w:rPr>
+          <w:b/>
+          <w:bCs/>
+        </w:rPr>
+        <w:t xml:space="preserve"> Developers</w:t>
       </w:r>
     </w:p>
     <w:p>
@@ -6765,6 +6686,7 @@
         </w:rPr>
         <w:t xml:space="preserve">Samuel </w:t>
       </w:r>
+      <w:proofErr w:type="spellStart"/>
       <w:r>
         <w:rPr>
           <w:rStyle w:val="Heading3Char"/>
@@ -6772,6 +6694,7 @@
         <w:t>Muvdi</w:t>
       </w:r>
       <w:bookmarkEnd w:id="36"/>
+      <w:proofErr w:type="spellEnd"/>
     </w:p>
     <w:p>
       <w:pPr>
@@ -6818,10 +6741,7 @@
         </w:numPr>
       </w:pPr>
       <w:r>
-        <w:t>Oversee and develop code on full stack</w:t>
-      </w:r>
-      <w:r>
-        <w:t>.</w:t>
+        <w:t>Oversee and develop code on full stack.</w:t>
       </w:r>
     </w:p>
     <w:p>
@@ -6833,28 +6753,7 @@
         </w:numPr>
       </w:pPr>
       <w:r>
-        <w:t>En</w:t>
-      </w:r>
-      <w:r>
-        <w:t xml:space="preserve">sure data and </w:t>
-      </w:r>
-      <w:r>
-        <w:t>P</w:t>
-      </w:r>
-      <w:r>
-        <w:t>ython code</w:t>
-      </w:r>
-      <w:r>
-        <w:t xml:space="preserve"> and scripts</w:t>
-      </w:r>
-      <w:r>
-        <w:t xml:space="preserve"> are </w:t>
-      </w:r>
-      <w:r>
-        <w:t>working as expected</w:t>
-      </w:r>
-      <w:r>
-        <w:t>.</w:t>
+        <w:t>Ensure data and Python code and scripts are working as expected.</w:t>
       </w:r>
     </w:p>
     <w:p>
@@ -6866,31 +6765,7 @@
         </w:numPr>
       </w:pPr>
       <w:r>
-        <w:t>C</w:t>
-      </w:r>
-      <w:r>
-        <w:t xml:space="preserve">reate new </w:t>
-      </w:r>
-      <w:r>
-        <w:t xml:space="preserve">user </w:t>
-      </w:r>
-      <w:r>
-        <w:t xml:space="preserve">stories </w:t>
-      </w:r>
-      <w:r>
-        <w:t>&amp;</w:t>
-      </w:r>
-      <w:r>
-        <w:t xml:space="preserve"> approve </w:t>
-      </w:r>
-      <w:r>
-        <w:t xml:space="preserve">tentative </w:t>
-      </w:r>
-      <w:r>
-        <w:t>stories</w:t>
-      </w:r>
-      <w:r>
-        <w:t>.</w:t>
+        <w:t>Create new user stories &amp; approve tentative stories.</w:t>
       </w:r>
     </w:p>
     <w:p>
@@ -6917,13 +6792,7 @@
         </w:numPr>
       </w:pPr>
       <w:r>
-        <w:t xml:space="preserve">Developer / Backend </w:t>
-      </w:r>
-      <w:r>
-        <w:t>D</w:t>
-      </w:r>
-      <w:r>
-        <w:t>ata-Ops</w:t>
+        <w:t>Developer / Backend Data-Ops</w:t>
       </w:r>
     </w:p>
     <w:p>
@@ -6935,19 +6804,7 @@
         </w:numPr>
       </w:pPr>
       <w:r>
-        <w:t>Assist with creation and testing of P</w:t>
-      </w:r>
-      <w:r>
-        <w:t xml:space="preserve">ython </w:t>
-      </w:r>
-      <w:r>
-        <w:t xml:space="preserve">scripts </w:t>
-      </w:r>
-      <w:r>
-        <w:t>and Postgres</w:t>
-      </w:r>
-      <w:r>
-        <w:t xml:space="preserve"> implementation.</w:t>
+        <w:t>Assist with creation and testing of Python scripts and Postgres implementation.</w:t>
       </w:r>
     </w:p>
     <w:p>
@@ -6965,13 +6822,7 @@
         </w:rPr>
       </w:pPr>
       <w:r>
-        <w:t>Ensure P</w:t>
-      </w:r>
-      <w:r>
-        <w:t>ython scripts are handling data as expected</w:t>
-      </w:r>
-      <w:r>
-        <w:t>.</w:t>
+        <w:t>Ensure Python scripts are handling data as expected.</w:t>
       </w:r>
     </w:p>
     <w:p>
@@ -7010,22 +6861,7 @@
         </w:numPr>
       </w:pPr>
       <w:r>
-        <w:t>Assist</w:t>
-      </w:r>
-      <w:r>
-        <w:t xml:space="preserve"> with python coding </w:t>
-      </w:r>
-      <w:r>
-        <w:t xml:space="preserve">to ensure </w:t>
-      </w:r>
-      <w:r>
-        <w:t xml:space="preserve">functionalities are being </w:t>
-      </w:r>
-      <w:r>
-        <w:t>properly created, implemented, and documented</w:t>
-      </w:r>
-      <w:r>
-        <w:t>.</w:t>
+        <w:t>Assist with python coding to ensure functionalities are being properly created, implemented, and documented.</w:t>
       </w:r>
     </w:p>
     <w:p>
@@ -7047,10 +6883,7 @@
       <w:bookmarkStart w:id="39" w:name="_Toc149143487"/>
       <w:r>
         <w:lastRenderedPageBreak/>
-        <w:t>David</w:t>
-      </w:r>
-      <w:r>
-        <w:t xml:space="preserve"> Rice</w:t>
+        <w:t>David Rice</w:t>
       </w:r>
       <w:bookmarkEnd w:id="39"/>
     </w:p>
@@ -7075,25 +6908,7 @@
         </w:numPr>
       </w:pPr>
       <w:r>
-        <w:t xml:space="preserve">Maintaining Trello board and </w:t>
-      </w:r>
-      <w:r>
-        <w:t>overseeing</w:t>
-      </w:r>
-      <w:r>
-        <w:t xml:space="preserve"> documentation </w:t>
-      </w:r>
-      <w:r>
-        <w:t xml:space="preserve">of each </w:t>
-      </w:r>
-      <w:r>
-        <w:t>rollou</w:t>
-      </w:r>
-      <w:r>
-        <w:t>t</w:t>
-      </w:r>
-      <w:r>
-        <w:t>.</w:t>
+        <w:t>Maintaining Trello board and overseeing documentation of each rollout.</w:t>
       </w:r>
     </w:p>
     <w:p>
@@ -7177,11 +6992,165 @@
       <w:bookmarkEnd w:id="42"/>
     </w:p>
     <w:p>
-      <w:r>
-        <w:t>Define design //using scholarly literature to support your definition; following APA citation</w:t>
-      </w:r>
-      <w:r>
-        <w:t>. NOTE FOR US: BE SURE TO INCLUDE SOURCE CITATIONS IN SECTION 8 - SOURCES</w:t>
+      <w:pPr>
+        <w:ind w:firstLine="720"/>
+      </w:pPr>
+      <w:proofErr w:type="spellStart"/>
+      <w:r>
+        <w:t>WasteDrop</w:t>
+      </w:r>
+      <w:proofErr w:type="spellEnd"/>
+      <w:r>
+        <w:t xml:space="preserve"> was designed with as much efficacy as possible. We kept ease of use in mind, when creating the application’s front end. As such, we decided to employ a Python framework, as it was the simplest manner to bring </w:t>
+      </w:r>
+      <w:proofErr w:type="spellStart"/>
+      <w:r>
+        <w:t>WasteDrop</w:t>
+      </w:r>
+      <w:proofErr w:type="spellEnd"/>
+      <w:r>
+        <w:t xml:space="preserve"> to life. With it, the design is as </w:t>
+      </w:r>
+      <w:proofErr w:type="gramStart"/>
+      <w:r>
+        <w:t>follows;</w:t>
+      </w:r>
+      <w:proofErr w:type="gramEnd"/>
+    </w:p>
+    <w:p>
+      <w:pPr>
+        <w:ind w:firstLine="720"/>
+      </w:pPr>
+      <w:r>
+        <w:t xml:space="preserve">The developers set up </w:t>
+      </w:r>
+      <w:proofErr w:type="spellStart"/>
+      <w:r>
+        <w:t>WasteDrop</w:t>
+      </w:r>
+      <w:proofErr w:type="spellEnd"/>
+      <w:r>
+        <w:t xml:space="preserve"> with the user’s experience in mind. Before the application was created, the developers created a database schema with a system in charge of managing user interfaces; namely, the “</w:t>
+      </w:r>
+      <w:proofErr w:type="spellStart"/>
+      <w:r>
+        <w:t>binz</w:t>
+      </w:r>
+      <w:proofErr w:type="spellEnd"/>
+      <w:r>
+        <w:t xml:space="preserve">” feature. A user signs up and creates an account on </w:t>
+      </w:r>
+      <w:proofErr w:type="spellStart"/>
+      <w:r>
+        <w:t>WasteDrop</w:t>
+      </w:r>
+      <w:proofErr w:type="spellEnd"/>
+      <w:r>
+        <w:t xml:space="preserve">, managed by the database held by </w:t>
+      </w:r>
+      <w:proofErr w:type="spellStart"/>
+      <w:r>
+        <w:t>Supabase</w:t>
+      </w:r>
+      <w:proofErr w:type="spellEnd"/>
+      <w:r>
+        <w:t xml:space="preserve">. A user created </w:t>
+      </w:r>
+      <w:proofErr w:type="spellStart"/>
+      <w:r>
+        <w:t>binz</w:t>
+      </w:r>
+      <w:proofErr w:type="spellEnd"/>
+      <w:r>
+        <w:t xml:space="preserve"> </w:t>
+      </w:r>
+      <w:proofErr w:type="gramStart"/>
+      <w:r>
+        <w:t>is in charge of</w:t>
+      </w:r>
+      <w:proofErr w:type="gramEnd"/>
+      <w:r>
+        <w:t xml:space="preserve"> cataloging a unit of storage. Individual items can be aggregated to this singular </w:t>
+      </w:r>
+      <w:proofErr w:type="spellStart"/>
+      <w:r>
+        <w:t>binz</w:t>
+      </w:r>
+      <w:proofErr w:type="spellEnd"/>
+      <w:r>
+        <w:t xml:space="preserve">. The user can also add expiry dates, quantity of items, record items consumed in these </w:t>
+      </w:r>
+      <w:proofErr w:type="spellStart"/>
+      <w:r>
+        <w:t>binz</w:t>
+      </w:r>
+      <w:proofErr w:type="spellEnd"/>
+      <w:r>
+        <w:t xml:space="preserve">, app personal alerts and view top items within these </w:t>
+      </w:r>
+      <w:proofErr w:type="spellStart"/>
+      <w:r>
+        <w:t>binz</w:t>
+      </w:r>
+      <w:proofErr w:type="spellEnd"/>
+      <w:r>
+        <w:t>. The system keeps track of all these changes, as well as whenever the user logs out of the account. The system keeps track of all the timestamps.</w:t>
+      </w:r>
+    </w:p>
+    <w:p>
+      <w:pPr>
+        <w:ind w:firstLine="720"/>
+      </w:pPr>
+      <w:r>
+        <w:t xml:space="preserve">In creating a multi-page application such as this, we did not use Flask, despite its flexibility and other advantages. A study finds that Flask does not support multi-page functionality (2023, September 13). </w:t>
+      </w:r>
+      <w:r>
+        <w:rPr>
+          <w:i/>
+          <w:iCs/>
+        </w:rPr>
+        <w:t>Flask Vs Django</w:t>
+      </w:r>
+      <w:r>
+        <w:t xml:space="preserve"> (A. Bahgat, Ed.).</w:t>
+      </w:r>
+      <w:r>
+        <w:t xml:space="preserve"> </w:t>
+      </w:r>
+      <w:r>
+        <w:t xml:space="preserve">We needed multiple pages for </w:t>
+      </w:r>
+      <w:proofErr w:type="spellStart"/>
+      <w:r>
+        <w:t>WasteDrop</w:t>
+      </w:r>
+      <w:proofErr w:type="spellEnd"/>
+      <w:r>
+        <w:t xml:space="preserve">, considering the user must sign up for an account, then manage their individual </w:t>
+      </w:r>
+      <w:proofErr w:type="spellStart"/>
+      <w:r>
+        <w:t>binz</w:t>
+      </w:r>
+      <w:proofErr w:type="spellEnd"/>
+      <w:r>
+        <w:t xml:space="preserve"> on a separate page. ReactJS’s ability for front-end library framework came from trial and error with Ionic. According to a study by </w:t>
+      </w:r>
+      <w:proofErr w:type="spellStart"/>
+      <w:r>
+        <w:t>AltexSoft</w:t>
+      </w:r>
+      <w:proofErr w:type="spellEnd"/>
+      <w:r>
+        <w:t xml:space="preserve">, </w:t>
+      </w:r>
+      <w:proofErr w:type="gramStart"/>
+      <w:r>
+        <w:t>React</w:t>
+      </w:r>
+      <w:proofErr w:type="gramEnd"/>
+      <w:r>
+        <w:t xml:space="preserve"> shows better results [than Ionic], as apps are compiled into native.</w:t>
       </w:r>
     </w:p>
     <w:p>
@@ -7190,13 +7159,73 @@
       </w:pPr>
       <w:bookmarkStart w:id="43" w:name="_Toc149143491"/>
       <w:r>
+        <w:lastRenderedPageBreak/>
         <w:t>6.2 – Team Design Process</w:t>
       </w:r>
       <w:bookmarkEnd w:id="43"/>
     </w:p>
     <w:p>
-      <w:r>
-        <w:t>Introduce your design process – the process invoked by your team</w:t>
+      <w:pPr>
+        <w:ind w:firstLine="720"/>
+      </w:pPr>
+      <w:r>
+        <w:t xml:space="preserve">The idea behind </w:t>
+      </w:r>
+      <w:proofErr w:type="spellStart"/>
+      <w:r>
+        <w:t>WasteDrop</w:t>
+      </w:r>
+      <w:proofErr w:type="spellEnd"/>
+      <w:r>
+        <w:t xml:space="preserve"> came to during a discussion of what the team project should be centered around. After some consideration of the limitations and possibilities that could come of a Python project, we came to an agreement that a project such as this could be deliverable. We decided that our efforts would be best </w:t>
+      </w:r>
+      <w:proofErr w:type="gramStart"/>
+      <w:r>
+        <w:t>put to use</w:t>
+      </w:r>
+      <w:proofErr w:type="gramEnd"/>
+      <w:r>
+        <w:t xml:space="preserve"> for a design meant to manage everyday happenings, notably those more likely for humans to come across, something within the realm of Python’s capabilities, namely, tables and queries. As such, cataloging the kitchen and reducing wasted food items came to be. </w:t>
+      </w:r>
+    </w:p>
+    <w:p>
+      <w:pPr>
+        <w:ind w:firstLine="720"/>
+      </w:pPr>
+      <w:r>
+        <w:t xml:space="preserve">Initially, we opted to use Ionic due to its flexibility and one of our member’s experiences with it. However, due to </w:t>
+      </w:r>
+      <w:proofErr w:type="spellStart"/>
+      <w:r>
+        <w:t>WasteDrop’s</w:t>
+      </w:r>
+      <w:proofErr w:type="spellEnd"/>
+      <w:r>
+        <w:t xml:space="preserve"> development and its status as a web-based application intended for scalability with mobile development, we wanted to minimize plugins. We then created the interface design using React.js and </w:t>
+      </w:r>
+      <w:proofErr w:type="spellStart"/>
+      <w:r>
+        <w:t>Streamlit</w:t>
+      </w:r>
+      <w:proofErr w:type="spellEnd"/>
+      <w:r>
+        <w:t xml:space="preserve">, and the back-end architecture with </w:t>
+      </w:r>
+      <w:proofErr w:type="spellStart"/>
+      <w:r>
+        <w:t>Supabase</w:t>
+      </w:r>
+      <w:proofErr w:type="spellEnd"/>
+      <w:r>
+        <w:t xml:space="preserve"> for databases, our React.js libraries defined within the code. From then on, the app was developed during sprints, developing the boilerplate form of the front-end, then the </w:t>
+      </w:r>
+      <w:proofErr w:type="gramStart"/>
+      <w:r>
+        <w:t>back-end</w:t>
+      </w:r>
+      <w:proofErr w:type="gramEnd"/>
+      <w:r>
+        <w:t xml:space="preserve"> was enhanced. </w:t>
       </w:r>
     </w:p>
     <w:p>
@@ -7205,32 +7234,26 @@
       </w:pPr>
       <w:bookmarkStart w:id="44" w:name="_Toc149143492"/>
       <w:r>
-        <w:t>6.2 – Graphical Design of WasteDrop</w:t>
+        <w:br w:type="column"/>
+      </w:r>
+      <w:r>
+        <w:lastRenderedPageBreak/>
+        <w:t xml:space="preserve">6.2 – Graphical Design of </w:t>
+      </w:r>
+      <w:proofErr w:type="spellStart"/>
+      <w:r>
+        <w:t>WasteDrop</w:t>
       </w:r>
       <w:bookmarkEnd w:id="44"/>
-    </w:p>
-    <w:p>
-      <w:r>
-        <w:t>Demonstrate the design graphically</w:t>
-      </w:r>
+      <w:proofErr w:type="spellEnd"/>
     </w:p>
     <w:p>
       <w:pPr>
         <w:pStyle w:val="Heading3"/>
       </w:pPr>
-      <w:r>
-        <w:br w:type="column"/>
-      </w:r>
       <w:bookmarkStart w:id="45" w:name="_Toc149143493"/>
       <w:r>
-        <w:lastRenderedPageBreak/>
-        <w:t xml:space="preserve">Use </w:t>
-      </w:r>
-      <w:r>
-        <w:t>C</w:t>
-      </w:r>
-      <w:r>
-        <w:t>ase Diagram</w:t>
+        <w:t>Use Case Diagram</w:t>
       </w:r>
       <w:bookmarkEnd w:id="45"/>
     </w:p>
@@ -7243,10 +7266,10 @@
           <w:noProof/>
         </w:rPr>
         <w:drawing>
-          <wp:inline distT="0" distB="0" distL="0" distR="0" wp14:anchorId="19C6D743" wp14:editId="4C67E392">
-            <wp:extent cx="4895011" cy="7639050"/>
-            <wp:effectExtent l="0" t="0" r="1270" b="0"/>
-            <wp:docPr id="1251517511" name="Picture 1"/>
+          <wp:inline distT="0" distB="0" distL="0" distR="0" wp14:anchorId="25806F8E" wp14:editId="4B445CE6">
+            <wp:extent cx="4718008" cy="7362825"/>
+            <wp:effectExtent l="0" t="0" r="6985" b="0"/>
+            <wp:docPr id="1251517511" name="Picture 1" descr="A diagram of a person's network&#10;&#10;Description automatically generated"/>
             <wp:cNvGraphicFramePr>
               <a:graphicFrameLocks xmlns:a="http://schemas.openxmlformats.org/drawingml/2006/main" noChangeAspect="1"/>
             </wp:cNvGraphicFramePr>
@@ -7254,7 +7277,7 @@
               <a:graphicData uri="http://schemas.openxmlformats.org/drawingml/2006/picture">
                 <pic:pic xmlns:pic="http://schemas.openxmlformats.org/drawingml/2006/picture">
                   <pic:nvPicPr>
-                    <pic:cNvPr id="0" name="Picture 1"/>
+                    <pic:cNvPr id="1251517511" name="Picture 1" descr="A diagram of a person's network&#10;&#10;Description automatically generated"/>
                     <pic:cNvPicPr>
                       <a:picLocks noChangeAspect="1" noChangeArrowheads="1"/>
                     </pic:cNvPicPr>
@@ -7275,7 +7298,7 @@
                   <pic:spPr bwMode="auto">
                     <a:xfrm>
                       <a:off x="0" y="0"/>
-                      <a:ext cx="4900677" cy="7647893"/>
+                      <a:ext cx="4741114" cy="7398884"/>
                     </a:xfrm>
                     <a:prstGeom prst="rect">
                       <a:avLst/>
@@ -7301,6 +7324,9 @@
         </w:numPr>
       </w:pPr>
       <w:r>
+        <w:br w:type="column"/>
+      </w:r>
+      <w:r>
         <w:lastRenderedPageBreak/>
         <w:t>Activity Diagrams (if applicable)</w:t>
       </w:r>
@@ -7310,10 +7336,7 @@
         <w:pStyle w:val="Heading3"/>
       </w:pPr>
       <w:r>
-        <w:t>Class Diagram</w:t>
-      </w:r>
-      <w:r>
-        <w:t>s</w:t>
+        <w:t>Class Diagrams</w:t>
       </w:r>
     </w:p>
     <w:p>
@@ -7327,7 +7350,7 @@
           <w:noProof/>
         </w:rPr>
         <w:drawing>
-          <wp:inline distT="0" distB="0" distL="0" distR="0" wp14:anchorId="60057DA5" wp14:editId="09659A8F">
+          <wp:inline distT="0" distB="0" distL="0" distR="0" wp14:anchorId="18ACB3E1" wp14:editId="347D8DCA">
             <wp:extent cx="5943600" cy="1607820"/>
             <wp:effectExtent l="0" t="0" r="0" b="0"/>
             <wp:docPr id="1457242765" name="Picture 1" descr="A diagram of a computer&#10;&#10;Description automatically generated with medium confidence"/>
@@ -7374,7 +7397,7 @@
           <w:noProof/>
         </w:rPr>
         <w:drawing>
-          <wp:inline distT="0" distB="0" distL="0" distR="0" wp14:anchorId="07CAD4B6" wp14:editId="1EF5DC66">
+          <wp:inline distT="0" distB="0" distL="0" distR="0" wp14:anchorId="4FB54A0F" wp14:editId="78E70CD1">
             <wp:extent cx="5943600" cy="3959860"/>
             <wp:effectExtent l="0" t="0" r="0" b="2540"/>
             <wp:docPr id="850440038" name="Picture 1" descr="A diagram of a flowchart&#10;&#10;Description automatically generated"/>
@@ -7416,16 +7439,7 @@
       </w:pPr>
       <w:r>
         <w:lastRenderedPageBreak/>
-        <w:t xml:space="preserve">Sequence </w:t>
-      </w:r>
-      <w:r>
-        <w:t>D</w:t>
-      </w:r>
-      <w:r>
-        <w:t>iagram</w:t>
-      </w:r>
-      <w:r>
-        <w:t>s</w:t>
+        <w:t>Sequence Diagrams</w:t>
       </w:r>
     </w:p>
     <w:p/>
@@ -7455,88 +7469,15 @@
         <w:ind w:firstLine="720"/>
       </w:pPr>
       <w:r>
-        <w:t xml:space="preserve">In this section, each major issue the team encountered will </w:t>
-      </w:r>
-      <w:r>
-        <w:t>analyzed individually, providing context, the steps we took to find a solution, and the rationale for each situtation</w:t>
-      </w:r>
-      <w:r>
-        <w:t>.</w:t>
-      </w:r>
-      <w:r>
-        <w:t xml:space="preserve"> Each </w:t>
-      </w:r>
-      <w:r>
-        <w:t xml:space="preserve">individual </w:t>
-      </w:r>
-      <w:r>
-        <w:t xml:space="preserve">issue will </w:t>
-      </w:r>
-      <w:r>
-        <w:t>go in-depth on its specific definition</w:t>
-      </w:r>
-      <w:r>
-        <w:t xml:space="preserve">, </w:t>
-      </w:r>
-      <w:r>
-        <w:t xml:space="preserve">the </w:t>
-      </w:r>
-      <w:r>
-        <w:t>guiding criteria</w:t>
-      </w:r>
-      <w:r>
-        <w:t xml:space="preserve"> used to determine what steps needed to be taken</w:t>
-      </w:r>
-      <w:r>
-        <w:t>,</w:t>
-      </w:r>
-      <w:r>
-        <w:t xml:space="preserve"> the</w:t>
-      </w:r>
-      <w:r>
-        <w:t xml:space="preserve"> design decisions made</w:t>
-      </w:r>
-      <w:r>
-        <w:t xml:space="preserve"> that led to the solution</w:t>
-      </w:r>
-      <w:r>
-        <w:t xml:space="preserve">, and </w:t>
-      </w:r>
-      <w:r>
-        <w:t xml:space="preserve">any </w:t>
-      </w:r>
-      <w:r>
-        <w:t xml:space="preserve">alternatives </w:t>
-      </w:r>
-      <w:r>
-        <w:t xml:space="preserve">that were </w:t>
-      </w:r>
-      <w:r>
-        <w:t>considered</w:t>
-      </w:r>
-      <w:r>
-        <w:t xml:space="preserve"> during the process</w:t>
-      </w:r>
-      <w:r>
-        <w:t xml:space="preserve">. </w:t>
-      </w:r>
-      <w:r>
-        <w:t xml:space="preserve">Additionally, </w:t>
-      </w:r>
-      <w:r>
-        <w:t xml:space="preserve">discourse that </w:t>
-      </w:r>
-      <w:r>
-        <w:t xml:space="preserve">occurred </w:t>
-      </w:r>
-      <w:r>
-        <w:t>among the developers regarding each part of the design process</w:t>
-      </w:r>
-      <w:r>
-        <w:t>, and each developer’s individual opinion(s),</w:t>
-      </w:r>
-      <w:r>
-        <w:t xml:space="preserve"> will be included.</w:t>
+        <w:t xml:space="preserve">In this section, each major issue the team encountered will analyzed individually, providing context, the steps we took to find a solution, and the rationale for each </w:t>
+      </w:r>
+      <w:proofErr w:type="spellStart"/>
+      <w:r>
+        <w:t>situtation</w:t>
+      </w:r>
+      <w:proofErr w:type="spellEnd"/>
+      <w:r>
+        <w:t>. Each individual issue will go in-depth on its specific definition, the guiding criteria used to determine what steps needed to be taken, the design decisions made that led to the solution, and any alternatives that were considered during the process. Additionally, discourse that occurred among the developers regarding each part of the design process, and each developer’s individual opinion(s), will be included.</w:t>
       </w:r>
     </w:p>
     <w:p>
@@ -7545,10 +7486,7 @@
       </w:pPr>
       <w:bookmarkStart w:id="47" w:name="_Toc149143495"/>
       <w:r>
-        <w:t xml:space="preserve">7.1 – </w:t>
-      </w:r>
-      <w:r>
-        <w:t>Design Framework</w:t>
+        <w:t>7.1 – Design Framework</w:t>
       </w:r>
       <w:bookmarkEnd w:id="47"/>
     </w:p>
@@ -7558,13 +7496,7 @@
       </w:pPr>
       <w:bookmarkStart w:id="48" w:name="_Toc149143496"/>
       <w:r>
-        <w:t xml:space="preserve">7.1.1 – Issue </w:t>
-      </w:r>
-      <w:r>
-        <w:t>D</w:t>
-      </w:r>
-      <w:r>
-        <w:t>efined</w:t>
+        <w:t>7.1.1 – Issue Defined</w:t>
       </w:r>
       <w:bookmarkEnd w:id="48"/>
     </w:p>
@@ -7575,104 +7507,29 @@
       <w:r>
         <w:t xml:space="preserve">Throughout its lifetime, </w:t>
       </w:r>
-      <w:r>
-        <w:t xml:space="preserve">WasteDrop has encountered </w:t>
-      </w:r>
-      <w:r>
-        <w:t>several</w:t>
-      </w:r>
-      <w:r>
-        <w:t xml:space="preserve"> issues regarding its design. At the project’s onset,</w:t>
-      </w:r>
-      <w:r>
-        <w:t xml:space="preserve"> when discussing what style of tech stack</w:t>
-      </w:r>
-      <w:r>
-        <w:t xml:space="preserve"> </w:t>
-      </w:r>
-      <w:r>
-        <w:t xml:space="preserve">and the specific tools and technologies we would be using, </w:t>
-      </w:r>
-      <w:r>
-        <w:t>the team had decided on using Node</w:t>
-      </w:r>
-      <w:r>
-        <w:t>JS</w:t>
-      </w:r>
-      <w:r>
-        <w:t>, a</w:t>
-      </w:r>
-      <w:r>
-        <w:t xml:space="preserve"> popular open-source</w:t>
-      </w:r>
-      <w:r>
-        <w:t>,</w:t>
-      </w:r>
-      <w:r>
-        <w:t xml:space="preserve"> asynchronous</w:t>
-      </w:r>
-      <w:r>
-        <w:t>,</w:t>
-      </w:r>
-      <w:r>
-        <w:t xml:space="preserve"> event-driven JavaScript runtime used for developing web applications</w:t>
-      </w:r>
-      <w:r>
-        <w:t>. In tandem with JavaScript, we had also decided to utilize</w:t>
-      </w:r>
-      <w:r>
-        <w:t xml:space="preserve"> ReactJS as a front-end library framework for the application’s development. However, </w:t>
-      </w:r>
-      <w:r>
-        <w:t xml:space="preserve">early development and testing revealed </w:t>
-      </w:r>
-      <w:r>
-        <w:t>that support for these frameworks was not sufficient</w:t>
-      </w:r>
-      <w:r>
-        <w:t xml:space="preserve"> for our development needs</w:t>
-      </w:r>
-      <w:r>
-        <w:t xml:space="preserve">, and </w:t>
-      </w:r>
-      <w:r>
-        <w:t xml:space="preserve">the </w:t>
-      </w:r>
-      <w:r>
-        <w:t>early versions of WasteDrop had to be scrapped</w:t>
-      </w:r>
-      <w:r>
-        <w:t>, as there was no effective way to continue working with the current platforms</w:t>
-      </w:r>
-      <w:r>
-        <w:t xml:space="preserve">. </w:t>
-      </w:r>
-      <w:r>
-        <w:t>Ed and Samuel have experience working in multiple frameworks, and therefore discusse</w:t>
-      </w:r>
-      <w:r>
-        <w:t>d</w:t>
-      </w:r>
-      <w:r>
-        <w:t xml:space="preserve"> among the group what they had worked with</w:t>
-      </w:r>
-      <w:r>
-        <w:t>,</w:t>
-      </w:r>
-      <w:r>
-        <w:t xml:space="preserve"> and what would be the best for </w:t>
-      </w:r>
-      <w:r>
-        <w:t xml:space="preserve">achieving </w:t>
-      </w:r>
-      <w:r>
-        <w:t xml:space="preserve">WasteDrop’s </w:t>
-      </w:r>
-      <w:r>
-        <w:t>desired goals and overall purpose</w:t>
-      </w:r>
-      <w:r>
-        <w:t>.</w:t>
+      <w:proofErr w:type="spellStart"/>
+      <w:r>
+        <w:t>WasteDrop</w:t>
+      </w:r>
+      <w:proofErr w:type="spellEnd"/>
+      <w:r>
+        <w:t xml:space="preserve"> has encountered several issues regarding its design. At the project’s onset, when discussing what style of tech stack and the specific tools and technologies we would be using, the team had decided on using NodeJS, a popular open-source, asynchronous, event-driven JavaScript runtime used for developing web applications. In tandem with JavaScript, we had also decided to utilize ReactJS as a front-end library framework for the application’s development. However, early development and testing revealed that support for these frameworks was not sufficient for our development needs, and the early versions of </w:t>
+      </w:r>
+      <w:proofErr w:type="spellStart"/>
+      <w:r>
+        <w:t>WasteDrop</w:t>
+      </w:r>
+      <w:proofErr w:type="spellEnd"/>
+      <w:r>
+        <w:t xml:space="preserve"> had to be scrapped, as there was no effective way to continue working with the current platforms. Ed and Samuel have experience working in multiple frameworks, and therefore discussed among the group what they had worked with, and what would be the best for achieving </w:t>
+      </w:r>
+      <w:proofErr w:type="spellStart"/>
+      <w:r>
+        <w:t>WasteDrop’s</w:t>
+      </w:r>
+      <w:proofErr w:type="spellEnd"/>
+      <w:r>
+        <w:t xml:space="preserve"> desired goals and overall purpose.</w:t>
       </w:r>
     </w:p>
     <w:p>
@@ -7689,192 +7546,76 @@
     <w:p>
       <w:r>
         <w:tab/>
-        <w:t xml:space="preserve">When discussing what framework to use for the project, the team </w:t>
-      </w:r>
-      <w:r>
-        <w:t xml:space="preserve">considered </w:t>
-      </w:r>
-      <w:r>
-        <w:t>multiple criteria</w:t>
-      </w:r>
-      <w:r>
-        <w:t>:</w:t>
-      </w:r>
-      <w:r>
-        <w:t xml:space="preserve"> A </w:t>
-      </w:r>
-      <w:r>
-        <w:t xml:space="preserve">simple yet powerful </w:t>
-      </w:r>
-      <w:r>
-        <w:t xml:space="preserve">framework that </w:t>
-      </w:r>
-      <w:r>
-        <w:t xml:space="preserve">provided easy and streamlined work </w:t>
-      </w:r>
-      <w:r>
-        <w:t xml:space="preserve">was a priority, as </w:t>
-      </w:r>
-      <w:r>
-        <w:t xml:space="preserve">not all </w:t>
-      </w:r>
-      <w:r>
-        <w:t xml:space="preserve">members of the team had </w:t>
-      </w:r>
-      <w:r>
-        <w:t xml:space="preserve">sufficient exposure </w:t>
-      </w:r>
-      <w:r>
-        <w:t xml:space="preserve">web application development </w:t>
-      </w:r>
-      <w:r>
-        <w:t>prior to the project</w:t>
-      </w:r>
+        <w:t xml:space="preserve">When discussing what framework to use for the project, the team considered multiple criteria: A simple yet powerful framework that provided easy and streamlined work was a priority, as not all members of the team had sufficient exposure web application development prior to the project. Having an easy-to-develop framework ensured that the learning curve was gentle, and that meaningful development would take place at a faster and more efficiently. </w:t>
+      </w:r>
+    </w:p>
+    <w:p>
+      <w:r>
+        <w:tab/>
+        <w:t>Continuing along the line of ease-of-use, the team also wanted to select a framework that was coded using a language that the entire team was familiar with. After some deliberation, we found that each member of the team had at least some experience with Python, so pinpointing a Python framework became our best target since it would provide an environment in which all members could contribute.</w:t>
+      </w:r>
+    </w:p>
+    <w:p>
+      <w:r>
+        <w:tab/>
+        <w:t xml:space="preserve">Furthermore, utilizing an open-source framework would allow the team to use the repertoire of online resources that exist for that framework. With many tools and other assets at our disposal, the issues that would likely be encountered during </w:t>
+      </w:r>
+      <w:proofErr w:type="spellStart"/>
+      <w:r>
+        <w:t>WasteDrop’s</w:t>
+      </w:r>
+      <w:proofErr w:type="spellEnd"/>
+      <w:r>
+        <w:t xml:space="preserve"> development would become significantly easier to manage and solve. Another huge benefit of using an open-source framework is that the team would not have to worry about monetarily budgeting the project’s development. </w:t>
+      </w:r>
+    </w:p>
+    <w:p>
+      <w:pPr>
+        <w:pStyle w:val="Heading3"/>
+      </w:pPr>
+      <w:bookmarkStart w:id="50" w:name="_Toc149143498"/>
+      <w:r>
+        <w:t>7.1.3 – Design Decision</w:t>
+      </w:r>
+      <w:bookmarkEnd w:id="50"/>
+    </w:p>
+    <w:p>
+      <w:pPr>
+        <w:ind w:firstLine="720"/>
+      </w:pPr>
+      <w:r>
+        <w:t>With all this taken into consideration,</w:t>
+      </w:r>
+      <w:r>
+        <w:t xml:space="preserve"> the team selected a Python framework known as </w:t>
+      </w:r>
+      <w:proofErr w:type="spellStart"/>
+      <w:r>
+        <w:t>Stream</w:t>
+      </w:r>
+      <w:r>
+        <w:t>l</w:t>
+      </w:r>
+      <w:r>
+        <w:t>it</w:t>
+      </w:r>
+      <w:proofErr w:type="spellEnd"/>
       <w:r>
         <w:t xml:space="preserve">. </w:t>
       </w:r>
-      <w:r>
-        <w:t xml:space="preserve">Having an easy-to-develop framework </w:t>
-      </w:r>
-      <w:r>
-        <w:t>ensured</w:t>
-      </w:r>
-      <w:r>
-        <w:t xml:space="preserve"> that the learning curve was </w:t>
-      </w:r>
-      <w:r>
-        <w:t>gentle</w:t>
-      </w:r>
-      <w:r>
-        <w:t xml:space="preserve">, and that meaningful development </w:t>
-      </w:r>
-      <w:r>
-        <w:t xml:space="preserve">would take place </w:t>
-      </w:r>
-      <w:r>
-        <w:t xml:space="preserve">at a </w:t>
-      </w:r>
-      <w:r>
-        <w:t>faster and more efficiently</w:t>
-      </w:r>
-      <w:r>
-        <w:t xml:space="preserve">. </w:t>
-      </w:r>
-    </w:p>
-    <w:p>
-      <w:r>
-        <w:tab/>
-        <w:t xml:space="preserve">Continuing along the line of ease-of-use, the team also wanted to select a framework that was coded using a language that the entire team was familiar with. </w:t>
-      </w:r>
-      <w:r>
-        <w:t>After some deliberation</w:t>
-      </w:r>
-      <w:r>
-        <w:t xml:space="preserve">, </w:t>
-      </w:r>
-      <w:r>
-        <w:t xml:space="preserve">we </w:t>
-      </w:r>
-      <w:r>
-        <w:t xml:space="preserve">found that each member of the team had </w:t>
-      </w:r>
-      <w:r>
-        <w:t xml:space="preserve">at least some </w:t>
-      </w:r>
-      <w:r>
-        <w:t xml:space="preserve">experience with Python, so </w:t>
-      </w:r>
-      <w:r>
-        <w:t>pinpointing a Python framework became our best target since it would provide an environment in which all members could contribute</w:t>
-      </w:r>
-      <w:r>
-        <w:t>.</w:t>
-      </w:r>
-    </w:p>
-    <w:p>
-      <w:r>
-        <w:tab/>
-      </w:r>
-      <w:r>
-        <w:t xml:space="preserve">Furthermore, utilizing </w:t>
-      </w:r>
-      <w:r>
-        <w:t>an open-source framework would allow the team to use the repertoire of online resources that exist for that framework</w:t>
-      </w:r>
-      <w:r>
-        <w:t>. With many tools and other assets at our disposal,</w:t>
-      </w:r>
-      <w:r>
-        <w:t xml:space="preserve"> </w:t>
-      </w:r>
-      <w:r>
-        <w:t>the issues that would likely be encountered during WasteDrop’s development would become significantly easier to manage and solve</w:t>
-      </w:r>
-      <w:r>
-        <w:t xml:space="preserve">. </w:t>
-      </w:r>
-      <w:r>
-        <w:t>Another huge benefit of using an o</w:t>
-      </w:r>
-      <w:r>
-        <w:t>pen</w:t>
-      </w:r>
-      <w:r>
-        <w:t>-</w:t>
-      </w:r>
-      <w:r>
-        <w:t xml:space="preserve">source </w:t>
-      </w:r>
-      <w:r>
-        <w:t xml:space="preserve">framework is </w:t>
-      </w:r>
-      <w:r>
-        <w:t xml:space="preserve">that the team would not have to worry about </w:t>
-      </w:r>
-      <w:r>
-        <w:t xml:space="preserve">monetarily </w:t>
-      </w:r>
-      <w:r>
-        <w:t xml:space="preserve">budgeting the project’s development. </w:t>
-      </w:r>
-    </w:p>
-    <w:p>
-      <w:pPr>
-        <w:pStyle w:val="Heading3"/>
-      </w:pPr>
-      <w:bookmarkStart w:id="50" w:name="_Toc149143498"/>
-      <w:r>
-        <w:t>7.1.3 – Design Decision</w:t>
-      </w:r>
-      <w:bookmarkEnd w:id="50"/>
-    </w:p>
-    <w:p>
-      <w:pPr>
-        <w:ind w:firstLine="720"/>
-      </w:pPr>
-      <w:r>
-        <w:t>With all this taken into consideration,</w:t>
-      </w:r>
-      <w:r>
-        <w:t xml:space="preserve"> the team selected a Python framework known as Stream</w:t>
+      <w:proofErr w:type="spellStart"/>
+      <w:r>
+        <w:t>Stream</w:t>
       </w:r>
       <w:r>
         <w:t>l</w:t>
       </w:r>
       <w:r>
-        <w:t>it. Stream</w:t>
-      </w:r>
-      <w:r>
-        <w:t>l</w:t>
-      </w:r>
-      <w:r>
-        <w:t xml:space="preserve">it is an </w:t>
-      </w:r>
-      <w:r>
-        <w:t>open-source</w:t>
-      </w:r>
-      <w:r>
-        <w:t xml:space="preserve"> Python application framework built for data science web applications. The framework is targeted for data scientists with little web development </w:t>
+        <w:t>it</w:t>
+      </w:r>
+      <w:proofErr w:type="spellEnd"/>
+      <w:r>
+        <w:t xml:space="preserve"> is an open-source Python application framework built for data science web applications. The framework is targeted for data scientists with little web development </w:t>
       </w:r>
       <w:r>
         <w:lastRenderedPageBreak/>
@@ -7898,73 +7639,39 @@
         <w:ind w:firstLine="720"/>
       </w:pPr>
       <w:r>
-        <w:t xml:space="preserve">Heavy discussion came up within the team because switching to a completely different framework </w:t>
-      </w:r>
-      <w:r>
-        <w:t xml:space="preserve">meant that </w:t>
-      </w:r>
-      <w:r>
-        <w:t>the overwhelming majority of our current work at the time would be scrapped</w:t>
-      </w:r>
-      <w:r>
-        <w:t xml:space="preserve">. </w:t>
-      </w:r>
-      <w:r>
-        <w:t>The team considered the long-term development of the project, and what each framework would mean for the design and ongoing development of WasteDrop. For example, Ed suggested an alternative open-source framework, and</w:t>
-      </w:r>
-      <w:r>
-        <w:t xml:space="preserve"> had</w:t>
-      </w:r>
-      <w:r>
-        <w:t xml:space="preserve"> </w:t>
-      </w:r>
-      <w:r>
-        <w:t xml:space="preserve">described its </w:t>
-      </w:r>
-      <w:r>
-        <w:t>many positive aspects</w:t>
-      </w:r>
-      <w:r>
-        <w:t xml:space="preserve"> and benefits.</w:t>
-      </w:r>
-      <w:r>
-        <w:t xml:space="preserve"> </w:t>
-      </w:r>
-      <w:r>
-        <w:t>H</w:t>
-      </w:r>
-      <w:r>
-        <w:t>owever</w:t>
-      </w:r>
-      <w:r>
-        <w:t>, this particular framework</w:t>
-      </w:r>
-      <w:r>
-        <w:t xml:space="preserve"> </w:t>
-      </w:r>
-      <w:r>
-        <w:t xml:space="preserve">did not utilize </w:t>
-      </w:r>
-      <w:r>
-        <w:t xml:space="preserve">languages that the </w:t>
-      </w:r>
-      <w:r>
-        <w:t xml:space="preserve">entire </w:t>
-      </w:r>
-      <w:r>
-        <w:t>team knew well</w:t>
-      </w:r>
-      <w:r>
-        <w:t xml:space="preserve"> and were comfortable using</w:t>
-      </w:r>
-      <w:r>
-        <w:t xml:space="preserve">. </w:t>
-      </w:r>
-      <w:r>
-        <w:t xml:space="preserve">After it had been fully discussed among the team, </w:t>
-      </w:r>
-      <w:r>
-        <w:t>the final decision was made to work with Streamlit as our web app development framework.</w:t>
+        <w:t xml:space="preserve">Heavy discussion came up within the team because switching to a completely different framework meant that </w:t>
+      </w:r>
+      <w:proofErr w:type="gramStart"/>
+      <w:r>
+        <w:t>the overwhelming majority of</w:t>
+      </w:r>
+      <w:proofErr w:type="gramEnd"/>
+      <w:r>
+        <w:t xml:space="preserve"> our current work at the time would be scrapped. The team considered the long-term development of the project, and what each framework would mean for the design and ongoing development of </w:t>
+      </w:r>
+      <w:proofErr w:type="spellStart"/>
+      <w:r>
+        <w:t>WasteDrop</w:t>
+      </w:r>
+      <w:proofErr w:type="spellEnd"/>
+      <w:r>
+        <w:t xml:space="preserve">. For example, Ed suggested an alternative open-source framework, and had described its many positive aspects and benefits. However, this </w:t>
+      </w:r>
+      <w:proofErr w:type="gramStart"/>
+      <w:r>
+        <w:t>particular framework</w:t>
+      </w:r>
+      <w:proofErr w:type="gramEnd"/>
+      <w:r>
+        <w:t xml:space="preserve"> did not utilize languages that the entire team knew well and were comfortable using. After it had been fully discussed among the team, the final decision was made to work with </w:t>
+      </w:r>
+      <w:proofErr w:type="spellStart"/>
+      <w:r>
+        <w:t>Streamlit</w:t>
+      </w:r>
+      <w:proofErr w:type="spellEnd"/>
+      <w:r>
+        <w:t xml:space="preserve"> as our web app development framework.</w:t>
       </w:r>
     </w:p>
     <w:p>
@@ -7980,35 +7687,36 @@
     <w:p>
       <w:r>
         <w:tab/>
-        <w:t xml:space="preserve">One of the strong contenders for a framework that was proposed by Ed was Ionic. Ionic </w:t>
-      </w:r>
-      <w:r>
-        <w:t xml:space="preserve">is an open-source web software development kit (SDK) that is built upon </w:t>
-      </w:r>
-      <w:r>
-        <w:t xml:space="preserve">the </w:t>
-      </w:r>
-      <w:r>
-        <w:t>Angular framework and Apache Cordova. It is meant for our use case, in that it is built upon the idea of web development for those that are less experienced</w:t>
-      </w:r>
-      <w:r>
-        <w:t xml:space="preserve"> (Altexsoft, 2019)</w:t>
-      </w:r>
-      <w:r>
-        <w:t xml:space="preserve">. However, this was not chosen as </w:t>
-      </w:r>
-      <w:r>
-        <w:t>better suited</w:t>
-      </w:r>
-      <w:r>
-        <w:t xml:space="preserve"> for mobile app development, and WasteDrop was to be a browser based web application.</w:t>
+        <w:t>One of the strong contenders for a framework that was proposed by Ed was Ionic. Ionic is an open-source web software development kit (SDK) that is built upon the Angular framework and Apache Cordova. It is meant for our use case, in that it is built upon the idea of web development for those that are less experienced (</w:t>
+      </w:r>
+      <w:proofErr w:type="spellStart"/>
+      <w:r>
+        <w:t>Altexsoft</w:t>
+      </w:r>
+      <w:proofErr w:type="spellEnd"/>
+      <w:r>
+        <w:t xml:space="preserve">, 2019). However, this was not chosen as better suited for mobile app development, and </w:t>
+      </w:r>
+      <w:proofErr w:type="spellStart"/>
+      <w:r>
+        <w:t>WasteDrop</w:t>
+      </w:r>
+      <w:proofErr w:type="spellEnd"/>
+      <w:r>
+        <w:t xml:space="preserve"> was to be a </w:t>
+      </w:r>
+      <w:proofErr w:type="gramStart"/>
+      <w:r>
+        <w:t>browser based</w:t>
+      </w:r>
+      <w:proofErr w:type="gramEnd"/>
+      <w:r>
+        <w:t xml:space="preserve"> web application.</w:t>
       </w:r>
     </w:p>
     <w:p>
       <w:r>
         <w:tab/>
-      </w:r>
-      <w:r>
         <w:t>Flask was another framework that was considered, as its main selling point was that it was easy to use and has an integrated unit testing system. This one was decided against as well, since it had no support for multi-page applications, and had no native object-relational mapping (Ahmed Bahgat, 2023).</w:t>
       </w:r>
     </w:p>
@@ -8024,10 +7732,7 @@
       <w:bookmarkStart w:id="52" w:name="_Toc149143500"/>
       <w:r>
         <w:lastRenderedPageBreak/>
-        <w:t xml:space="preserve">7.2 – </w:t>
-      </w:r>
-      <w:r>
-        <w:t>User Interface</w:t>
+        <w:t>7.2 – User Interface</w:t>
       </w:r>
       <w:bookmarkEnd w:id="52"/>
     </w:p>
@@ -8052,10 +7757,7 @@
     <w:p>
       <w:r>
         <w:tab/>
-        <w:t xml:space="preserve">This issue was a topic of debate in one of the meetings. </w:t>
-      </w:r>
-      <w:r>
-        <w:t>Ryan and Abel were of opposing positions on the matter. Ryan argued that the application would make more sense for individual use, as the front-end simplicity of a personal application would be better suited for our application’s purpose. Abel countered that a more enterprise-focused application would allow us to expand greatly upon the feature set.</w:t>
+        <w:t>This issue was a topic of debate in one of the meetings. Ryan and Abel were of opposing positions on the matter. Ryan argued that the application would make more sense for individual use, as the front-end simplicity of a personal application would be better suited for our application’s purpose. Abel countered that a more enterprise-focused application would allow us to expand greatly upon the feature set.</w:t>
       </w:r>
     </w:p>
     <w:p/>
@@ -8072,10 +7774,15 @@
     <w:p>
       <w:r>
         <w:tab/>
-        <w:t>The decision for this design principle was made based on a few criteria. First, the team wanted to ensure that the project would remain in-scope for the target date towards the end of the semester. Going for too many features was projected to push our deadline beyond that of the allotted time we had, but going too simplistic would mean that the application</w:t>
-      </w:r>
-      <w:r>
-        <w:t xml:space="preserve"> would lack in its feature set, and fall short of our goals. A medium between the two had to be determined.</w:t>
+        <w:t xml:space="preserve">The decision for this design principle was made based on a few criteria. First, the team wanted to ensure that the project would remain in-scope for the target date towards the end of the semester. Going for too many features was projected to push our deadline beyond that of the allotted time we had, but going too simplistic would mean that the application would lack in its feature </w:t>
+      </w:r>
+      <w:proofErr w:type="gramStart"/>
+      <w:r>
+        <w:t>set, and</w:t>
+      </w:r>
+      <w:proofErr w:type="gramEnd"/>
+      <w:r>
+        <w:t xml:space="preserve"> fall short of our goals. A medium between the two had to be determined.</w:t>
       </w:r>
     </w:p>
     <w:p>
@@ -8102,23 +7809,13 @@
       <w:r>
         <w:tab/>
       </w:r>
-      <w:r>
-        <w:t>WasteDrop was then chosen to stand in the middle of these two design paradigms, making target audiences both enterprise use and individual use.</w:t>
-      </w:r>
-      <w:r>
-        <w:t xml:space="preserve"> This would allow our application to appeal to as many groups as possible, and it presented the team with unique challenges </w:t>
-      </w:r>
-      <w:r>
-        <w:t>to</w:t>
-      </w:r>
-      <w:r>
-        <w:t xml:space="preserve"> learn </w:t>
-      </w:r>
-      <w:r>
-        <w:t xml:space="preserve">from </w:t>
-      </w:r>
-      <w:r>
-        <w:t>and grow. A careful balance of features vs UI polish would be kept in order to remain within scope of the project, and it satisfied the interests of everyone on the team.</w:t>
+      <w:proofErr w:type="spellStart"/>
+      <w:r>
+        <w:t>WasteDrop</w:t>
+      </w:r>
+      <w:proofErr w:type="spellEnd"/>
+      <w:r>
+        <w:t xml:space="preserve"> was then chosen to stand in the middle of these two design paradigms, making target audiences both enterprise use and individual use. This would allow our application to appeal to as many groups as possible, and it presented the team with unique challenges to learn from and grow. A careful balance of features vs UI polish would be kept in order to remain within scope of the project, and it satisfied the interests of everyone on the team.</w:t>
       </w:r>
     </w:p>
     <w:p>
@@ -8148,6 +7845,10 @@
       </w:pPr>
       <w:bookmarkStart w:id="57" w:name="_Toc149143505"/>
       <w:r>
+        <w:br w:type="column"/>
+      </w:r>
+      <w:r>
+        <w:lastRenderedPageBreak/>
         <w:t>Section 8 – Sources</w:t>
       </w:r>
       <w:bookmarkEnd w:id="57"/>
@@ -8171,7 +7872,15 @@
         <w:t>The Good and the Bad of Ionic Mobile Development</w:t>
       </w:r>
       <w:r>
-        <w:t xml:space="preserve">. AltexSoft. </w:t>
+        <w:t xml:space="preserve">. </w:t>
+      </w:r>
+      <w:proofErr w:type="spellStart"/>
+      <w:r>
+        <w:t>AltexSoft</w:t>
+      </w:r>
+      <w:proofErr w:type="spellEnd"/>
+      <w:r>
+        <w:t xml:space="preserve">. </w:t>
       </w:r>
       <w:hyperlink r:id="rId10" w:history="1">
         <w:r>
@@ -8212,6 +7921,7 @@
         </w:r>
       </w:hyperlink>
     </w:p>
+    <w:p/>
     <w:sectPr>
       <w:pgSz w:w="12240" w:h="15840"/>
       <w:pgMar w:top="1440" w:right="1440" w:bottom="1440" w:left="1440" w:header="720" w:footer="720" w:gutter="0"/>
@@ -10327,6 +10037,18 @@
       <w:shd w:val="clear" w:color="auto" w:fill="E1DFDD"/>
     </w:rPr>
   </w:style>
+  <w:style w:type="character" w:styleId="FollowedHyperlink">
+    <w:name w:val="FollowedHyperlink"/>
+    <w:basedOn w:val="DefaultParagraphFont"/>
+    <w:uiPriority w:val="99"/>
+    <w:semiHidden/>
+    <w:unhideWhenUsed/>
+    <w:rsid w:val="00A6539E"/>
+    <w:rPr>
+      <w:color w:val="954F72" w:themeColor="followedHyperlink"/>
+      <w:u w:val="single"/>
+    </w:rPr>
+  </w:style>
 </w:styles>
 </file>
 
@@ -10548,7 +10270,7 @@
           <c:smooth val="0"/>
           <c:extLst>
             <c:ext xmlns:c16="http://schemas.microsoft.com/office/drawing/2014/chart" uri="{C3380CC4-5D6E-409C-BE32-E72D297353CC}">
-              <c16:uniqueId val="{00000000-0662-4720-B594-25D260EF4EA1}"/>
+              <c16:uniqueId val="{00000000-9B54-4AA0-8DEA-6AF769C9DCD4}"/>
             </c:ext>
           </c:extLst>
         </c:ser>

</xml_diff>